<commit_message>
Update Review Questions 2019 Fall.docx
</commit_message>
<xml_diff>
--- a/Review Questions 2019 Fall.docx
+++ b/Review Questions 2019 Fall.docx
@@ -282,7 +282,14 @@
         <w:rPr>
           <w:rFonts w:ascii="Times New Roman" w:hAnsi="Times New Roman" w:cs="Times New Roman"/>
         </w:rPr>
-        <w:t>: we want the input be expanded to a wider sp</w:t>
+        <w:t xml:space="preserve">: we want the input be expanded to a wider </w:t>
+      </w:r>
+      <w:proofErr w:type="gramStart"/>
+      <w:r>
+        <w:rPr>
+          <w:rFonts w:ascii="Times New Roman" w:hAnsi="Times New Roman" w:cs="Times New Roman"/>
+        </w:rPr>
+        <w:t>sp</w:t>
       </w:r>
       <w:r>
         <w:rPr>
@@ -294,7 +301,14 @@
         <w:rPr>
           <w:rFonts w:ascii="Times New Roman" w:hAnsi="Times New Roman" w:cs="Times New Roman"/>
         </w:rPr>
-        <w:t>, thus we can capture the universal framework</w:t>
+        <w:t>,</w:t>
+      </w:r>
+      <w:proofErr w:type="gramEnd"/>
+      <w:r>
+        <w:rPr>
+          <w:rFonts w:ascii="Times New Roman" w:hAnsi="Times New Roman" w:cs="Times New Roman"/>
+        </w:rPr>
+        <w:t xml:space="preserve"> thus we can capture the universal framework</w:t>
       </w:r>
       <w:r>
         <w:rPr>
@@ -693,7 +707,21 @@
         <w:rPr>
           <w:rFonts w:ascii="Times New Roman" w:hAnsi="Times New Roman" w:cs="Times New Roman"/>
         </w:rPr>
-        <w:t>e can not guarantee that we are dealing with something Euclidian. However, all out mathematical systems are established based on Euclidian.</w:t>
+        <w:t xml:space="preserve">e </w:t>
+      </w:r>
+      <w:proofErr w:type="spellStart"/>
+      <w:r>
+        <w:rPr>
+          <w:rFonts w:ascii="Times New Roman" w:hAnsi="Times New Roman" w:cs="Times New Roman"/>
+        </w:rPr>
+        <w:t>can not</w:t>
+      </w:r>
+      <w:proofErr w:type="spellEnd"/>
+      <w:r>
+        <w:rPr>
+          <w:rFonts w:ascii="Times New Roman" w:hAnsi="Times New Roman" w:cs="Times New Roman"/>
+        </w:rPr>
+        <w:t xml:space="preserve"> guarantee that we are dealing with something Euclidian. However, all out mathematical systems are established based on Euclidian.</w:t>
       </w:r>
     </w:p>
     <w:p>
@@ -845,13 +873,34 @@
         <w:rPr>
           <w:rFonts w:ascii="Times New Roman" w:hAnsi="Times New Roman" w:cs="Times New Roman"/>
         </w:rPr>
-        <w:t xml:space="preserve"> very universal, but we can not solve the interactions at the same time. This is the limit of math and computing.</w:t>
-      </w:r>
-      <w:r>
-        <w:rPr>
-          <w:rFonts w:ascii="Times New Roman" w:hAnsi="Times New Roman" w:cs="Times New Roman"/>
-        </w:rPr>
-        <w:t xml:space="preserve"> We don’t have a mathematical framework to deal with interactions.</w:t>
+        <w:t xml:space="preserve"> very universal, but we </w:t>
+      </w:r>
+      <w:proofErr w:type="spellStart"/>
+      <w:r>
+        <w:rPr>
+          <w:rFonts w:ascii="Times New Roman" w:hAnsi="Times New Roman" w:cs="Times New Roman"/>
+        </w:rPr>
+        <w:t>can not</w:t>
+      </w:r>
+      <w:proofErr w:type="spellEnd"/>
+      <w:r>
+        <w:rPr>
+          <w:rFonts w:ascii="Times New Roman" w:hAnsi="Times New Roman" w:cs="Times New Roman"/>
+        </w:rPr>
+        <w:t xml:space="preserve"> solve the interactions at the same time. This is the limit of math and computing.</w:t>
+      </w:r>
+      <w:r>
+        <w:rPr>
+          <w:rFonts w:ascii="Times New Roman" w:hAnsi="Times New Roman" w:cs="Times New Roman"/>
+        </w:rPr>
+        <w:t xml:space="preserve"> We don’t have a mathematical framework to deal with </w:t>
+      </w:r>
+      <w:proofErr w:type="gramStart"/>
+      <w:r>
+        <w:rPr>
+          <w:rFonts w:ascii="Times New Roman" w:hAnsi="Times New Roman" w:cs="Times New Roman"/>
+        </w:rPr>
+        <w:t>interactions.</w:t>
       </w:r>
       <w:r>
         <w:rPr>
@@ -859,6 +908,7 @@
         </w:rPr>
         <w:t>（</w:t>
       </w:r>
+      <w:proofErr w:type="gramEnd"/>
       <w:r>
         <w:rPr>
           <w:rFonts w:ascii="Times New Roman" w:hAnsi="Times New Roman" w:cs="Times New Roman" w:hint="eastAsia"/>
@@ -909,13 +959,23 @@
         </w:rPr>
         <w:t xml:space="preserve">Mathematical: </w:t>
       </w:r>
+      <w:proofErr w:type="spellStart"/>
       <w:r>
         <w:rPr>
           <w:rFonts w:ascii="Times New Roman" w:hAnsi="Times New Roman" w:cs="Times New Roman"/>
           <w:color w:val="24292E"/>
           <w:shd w:val="clear" w:color="auto" w:fill="FFFFFF"/>
         </w:rPr>
-        <w:t>Ferma's theorem</w:t>
+        <w:t>Ferma's</w:t>
+      </w:r>
+      <w:proofErr w:type="spellEnd"/>
+      <w:r>
+        <w:rPr>
+          <w:rFonts w:ascii="Times New Roman" w:hAnsi="Times New Roman" w:cs="Times New Roman"/>
+          <w:color w:val="24292E"/>
+          <w:shd w:val="clear" w:color="auto" w:fill="FFFFFF"/>
+        </w:rPr>
+        <w:t xml:space="preserve"> theorem</w:t>
       </w:r>
     </w:p>
     <w:p>
@@ -1003,7 +1063,25 @@
           <w:b/>
           <w:bCs/>
         </w:rPr>
-        <w:t>Why a Euclidian-based measure would be most favored but usually impossible to obtain for a real world issue?</w:t>
+        <w:t xml:space="preserve">Why a Euclidian-based measure would be most favored but usually impossible to obtain for a </w:t>
+      </w:r>
+      <w:proofErr w:type="gramStart"/>
+      <w:r>
+        <w:rPr>
+          <w:rFonts w:ascii="Times New Roman" w:hAnsi="Times New Roman" w:cs="Times New Roman"/>
+          <w:b/>
+          <w:bCs/>
+        </w:rPr>
+        <w:t>real world</w:t>
+      </w:r>
+      <w:proofErr w:type="gramEnd"/>
+      <w:r>
+        <w:rPr>
+          <w:rFonts w:ascii="Times New Roman" w:hAnsi="Times New Roman" w:cs="Times New Roman"/>
+          <w:b/>
+          <w:bCs/>
+        </w:rPr>
+        <w:t xml:space="preserve"> issue?</w:t>
       </w:r>
     </w:p>
     <w:p>
@@ -1406,8 +1484,18 @@
           <w:szCs w:val="21"/>
           <w:shd w:val="clear" w:color="auto" w:fill="FFFFFF"/>
         </w:rPr>
-        <w:t>正交归一</w:t>
-      </w:r>
+        <w:t>正交归</w:t>
+      </w:r>
+      <w:proofErr w:type="gramStart"/>
+      <w:r>
+        <w:rPr>
+          <w:rFonts w:ascii="Times New Roman" w:hAnsi="Times New Roman" w:cs="Times New Roman"/>
+          <w:szCs w:val="21"/>
+          <w:shd w:val="clear" w:color="auto" w:fill="FFFFFF"/>
+        </w:rPr>
+        <w:t>一</w:t>
+      </w:r>
+      <w:proofErr w:type="gramEnd"/>
       <w:r>
         <w:rPr>
           <w:rFonts w:ascii="Times New Roman" w:hAnsi="Times New Roman" w:cs="Times New Roman"/>
@@ -1470,7 +1558,23 @@
           <w:rFonts w:ascii="Times New Roman" w:eastAsia="黑体" w:hAnsi="Times New Roman" w:cs="Times New Roman"/>
           <w:szCs w:val="21"/>
         </w:rPr>
-        <w:t>PCA ect.</w:t>
+        <w:t xml:space="preserve">PCA </w:t>
+      </w:r>
+      <w:proofErr w:type="spellStart"/>
+      <w:r>
+        <w:rPr>
+          <w:rFonts w:ascii="Times New Roman" w:eastAsia="黑体" w:hAnsi="Times New Roman" w:cs="Times New Roman"/>
+          <w:szCs w:val="21"/>
+        </w:rPr>
+        <w:t>ect</w:t>
+      </w:r>
+      <w:proofErr w:type="spellEnd"/>
+      <w:r>
+        <w:rPr>
+          <w:rFonts w:ascii="Times New Roman" w:eastAsia="黑体" w:hAnsi="Times New Roman" w:cs="Times New Roman"/>
+          <w:szCs w:val="21"/>
+        </w:rPr>
+        <w:t>.</w:t>
       </w:r>
     </w:p>
     <w:p>
@@ -1577,7 +1681,23 @@
           <w:rFonts w:ascii="Times New Roman" w:eastAsia="黑体" w:hAnsi="Times New Roman" w:cs="Times New Roman"/>
           <w:szCs w:val="21"/>
         </w:rPr>
-        <w:t>O(logP). Features have nature to cance</w:t>
+        <w:t>O(</w:t>
+      </w:r>
+      <w:proofErr w:type="spellStart"/>
+      <w:r>
+        <w:rPr>
+          <w:rFonts w:ascii="Times New Roman" w:eastAsia="黑体" w:hAnsi="Times New Roman" w:cs="Times New Roman"/>
+          <w:szCs w:val="21"/>
+        </w:rPr>
+        <w:t>logP</w:t>
+      </w:r>
+      <w:proofErr w:type="spellEnd"/>
+      <w:r>
+        <w:rPr>
+          <w:rFonts w:ascii="Times New Roman" w:eastAsia="黑体" w:hAnsi="Times New Roman" w:cs="Times New Roman"/>
+          <w:szCs w:val="21"/>
+        </w:rPr>
+        <w:t>). Features have nature to cance</w:t>
       </w:r>
       <w:r>
         <w:rPr>
@@ -1600,6 +1720,7 @@
         </w:rPr>
         <w:t xml:space="preserve">only </w:t>
       </w:r>
+      <w:proofErr w:type="spellStart"/>
       <w:r>
         <w:rPr>
           <w:rFonts w:ascii="Times New Roman" w:eastAsia="黑体" w:hAnsi="Times New Roman" w:cs="Times New Roman"/>
@@ -1607,6 +1728,7 @@
         </w:rPr>
         <w:t>logP</w:t>
       </w:r>
+      <w:proofErr w:type="spellEnd"/>
       <w:r>
         <w:rPr>
           <w:rFonts w:ascii="Times New Roman" w:eastAsia="黑体" w:hAnsi="Times New Roman" w:cs="Times New Roman"/>
@@ -1711,7 +1833,23 @@
           <w:rFonts w:ascii="Times New Roman" w:eastAsia="黑体" w:hAnsi="Times New Roman" w:cs="Times New Roman"/>
           <w:szCs w:val="21"/>
         </w:rPr>
-        <w:t>ow complexity models are less likely to be overfitting to training data(may include noises). Lowering the model complexity makes the error increase linearly but raising the complexity makes the error increase exponential</w:t>
+        <w:t xml:space="preserve">ow complexity models are less likely to be overfitting to training </w:t>
+      </w:r>
+      <w:proofErr w:type="gramStart"/>
+      <w:r>
+        <w:rPr>
+          <w:rFonts w:ascii="Times New Roman" w:eastAsia="黑体" w:hAnsi="Times New Roman" w:cs="Times New Roman"/>
+          <w:szCs w:val="21"/>
+        </w:rPr>
+        <w:t>data(</w:t>
+      </w:r>
+      <w:proofErr w:type="gramEnd"/>
+      <w:r>
+        <w:rPr>
+          <w:rFonts w:ascii="Times New Roman" w:eastAsia="黑体" w:hAnsi="Times New Roman" w:cs="Times New Roman"/>
+          <w:szCs w:val="21"/>
+        </w:rPr>
+        <w:t>may include noises). Lowering the model complexity makes the error increase linearly but raising the complexity makes the error increase exponential</w:t>
       </w:r>
       <w:r>
         <w:rPr>
@@ -1853,12 +1991,21 @@
           <w:szCs w:val="21"/>
         </w:rPr>
       </w:pPr>
-      <w:r>
-        <w:rPr>
-          <w:rFonts w:ascii="Times New Roman" w:eastAsia="黑体" w:hAnsi="Times New Roman" w:cs="Times New Roman"/>
-          <w:szCs w:val="21"/>
-        </w:rPr>
-        <w:t>Square(Used on regression): based on gaussian, evaluate the</w:t>
+      <w:proofErr w:type="gramStart"/>
+      <w:r>
+        <w:rPr>
+          <w:rFonts w:ascii="Times New Roman" w:eastAsia="黑体" w:hAnsi="Times New Roman" w:cs="Times New Roman"/>
+          <w:szCs w:val="21"/>
+        </w:rPr>
+        <w:t>Square(</w:t>
+      </w:r>
+      <w:proofErr w:type="gramEnd"/>
+      <w:r>
+        <w:rPr>
+          <w:rFonts w:ascii="Times New Roman" w:eastAsia="黑体" w:hAnsi="Times New Roman" w:cs="Times New Roman"/>
+          <w:szCs w:val="21"/>
+        </w:rPr>
+        <w:t>Used on regression): based on gaussian, evaluate the</w:t>
       </w:r>
       <w:r>
         <w:rPr>
@@ -1916,12 +2063,21 @@
           <w:szCs w:val="21"/>
         </w:rPr>
       </w:pPr>
-      <w:r>
-        <w:rPr>
-          <w:rFonts w:ascii="Times New Roman" w:eastAsia="黑体" w:hAnsi="Times New Roman" w:cs="Times New Roman"/>
-          <w:szCs w:val="21"/>
-        </w:rPr>
-        <w:t>Hinge(Used on SVM): Linear, encourage the process to be optimized equally</w:t>
+      <w:proofErr w:type="gramStart"/>
+      <w:r>
+        <w:rPr>
+          <w:rFonts w:ascii="Times New Roman" w:eastAsia="黑体" w:hAnsi="Times New Roman" w:cs="Times New Roman"/>
+          <w:szCs w:val="21"/>
+        </w:rPr>
+        <w:t>Hinge(</w:t>
+      </w:r>
+      <w:proofErr w:type="gramEnd"/>
+      <w:r>
+        <w:rPr>
+          <w:rFonts w:ascii="Times New Roman" w:eastAsia="黑体" w:hAnsi="Times New Roman" w:cs="Times New Roman"/>
+          <w:szCs w:val="21"/>
+        </w:rPr>
+        <w:t>Used on SVM): Linear, encourage the process to be optimized equally</w:t>
       </w:r>
       <w:r>
         <w:rPr>
@@ -1944,12 +2100,21 @@
           <w:szCs w:val="21"/>
         </w:rPr>
       </w:pPr>
-      <w:r>
-        <w:rPr>
-          <w:rFonts w:ascii="Times New Roman" w:eastAsia="黑体" w:hAnsi="Times New Roman" w:cs="Times New Roman"/>
-          <w:szCs w:val="21"/>
-        </w:rPr>
-        <w:t xml:space="preserve">Log(Used on Logistic Regression): based on </w:t>
+      <w:proofErr w:type="gramStart"/>
+      <w:r>
+        <w:rPr>
+          <w:rFonts w:ascii="Times New Roman" w:eastAsia="黑体" w:hAnsi="Times New Roman" w:cs="Times New Roman"/>
+          <w:szCs w:val="21"/>
+        </w:rPr>
+        <w:t>Log(</w:t>
+      </w:r>
+      <w:proofErr w:type="gramEnd"/>
+      <w:r>
+        <w:rPr>
+          <w:rFonts w:ascii="Times New Roman" w:eastAsia="黑体" w:hAnsi="Times New Roman" w:cs="Times New Roman"/>
+          <w:szCs w:val="21"/>
+        </w:rPr>
+        <w:t xml:space="preserve">Used on Logistic Regression): based on </w:t>
       </w:r>
       <w:r>
         <w:rPr>
@@ -2595,7 +2760,23 @@
           <w:rFonts w:ascii="Times New Roman" w:eastAsia="黑体" w:hAnsi="Times New Roman" w:cs="Times New Roman"/>
           <w:szCs w:val="21"/>
         </w:rPr>
-        <w:t xml:space="preserve">When underfitting the error decreases linearly, but when overfitting the error increases exponentially, thus overfitting is more risky. </w:t>
+        <w:t xml:space="preserve">When underfitting the error decreases linearly, but when overfitting the error increases exponentially, thus overfitting is </w:t>
+      </w:r>
+      <w:proofErr w:type="gramStart"/>
+      <w:r>
+        <w:rPr>
+          <w:rFonts w:ascii="Times New Roman" w:eastAsia="黑体" w:hAnsi="Times New Roman" w:cs="Times New Roman"/>
+          <w:szCs w:val="21"/>
+        </w:rPr>
+        <w:t>more risky</w:t>
+      </w:r>
+      <w:proofErr w:type="gramEnd"/>
+      <w:r>
+        <w:rPr>
+          <w:rFonts w:ascii="Times New Roman" w:eastAsia="黑体" w:hAnsi="Times New Roman" w:cs="Times New Roman"/>
+          <w:szCs w:val="21"/>
+        </w:rPr>
+        <w:t xml:space="preserve">. </w:t>
       </w:r>
       <w:r>
         <w:rPr>
@@ -3068,12 +3249,21 @@
           <w:szCs w:val="21"/>
         </w:rPr>
       </w:pPr>
-      <w:r>
-        <w:rPr>
-          <w:rFonts w:ascii="Times New Roman" w:eastAsia="黑体" w:hAnsi="Times New Roman" w:cs="Times New Roman"/>
-          <w:szCs w:val="21"/>
-        </w:rPr>
-        <w:t>Candes, Emmanuel; Tao, Terence. The Dantzig selector: Statistical estimation when p is much larger than n. Ann. Statist. 35 (2007), no. 6, 2313--2351.</w:t>
+      <w:proofErr w:type="spellStart"/>
+      <w:r>
+        <w:rPr>
+          <w:rFonts w:ascii="Times New Roman" w:eastAsia="黑体" w:hAnsi="Times New Roman" w:cs="Times New Roman"/>
+          <w:szCs w:val="21"/>
+        </w:rPr>
+        <w:t>Candes</w:t>
+      </w:r>
+      <w:proofErr w:type="spellEnd"/>
+      <w:r>
+        <w:rPr>
+          <w:rFonts w:ascii="Times New Roman" w:eastAsia="黑体" w:hAnsi="Times New Roman" w:cs="Times New Roman"/>
+          <w:szCs w:val="21"/>
+        </w:rPr>
+        <w:t>, Emmanuel; Tao, Terence. The Dantzig selector: Statistical estimation when p is much larger than n. Ann. Statist. 35 (2007), no. 6, 2313--2351.</w:t>
       </w:r>
     </w:p>
     <w:p>
@@ -4420,7 +4610,27 @@
           <w:bCs/>
           <w:szCs w:val="21"/>
         </w:rPr>
-        <w:t>What are the mathematical bases for the logics regression being the universal posterior for the data distributed in any kinds of exponential family members?</w:t>
+        <w:t xml:space="preserve">What are the mathematical bases for the </w:t>
+      </w:r>
+      <w:proofErr w:type="gramStart"/>
+      <w:r>
+        <w:rPr>
+          <w:rFonts w:ascii="Times New Roman" w:eastAsia="黑体" w:hAnsi="Times New Roman" w:cs="Times New Roman"/>
+          <w:b/>
+          <w:bCs/>
+          <w:szCs w:val="21"/>
+        </w:rPr>
+        <w:t>logics</w:t>
+      </w:r>
+      <w:proofErr w:type="gramEnd"/>
+      <w:r>
+        <w:rPr>
+          <w:rFonts w:ascii="Times New Roman" w:eastAsia="黑体" w:hAnsi="Times New Roman" w:cs="Times New Roman"/>
+          <w:b/>
+          <w:bCs/>
+          <w:szCs w:val="21"/>
+        </w:rPr>
+        <w:t xml:space="preserve"> regression being the universal posterior for the data distributed in any kinds of exponential family members?</w:t>
       </w:r>
     </w:p>
     <w:p>
@@ -4515,13 +4725,21 @@
           <w:rFonts w:ascii="Times New Roman" w:eastAsia="宋体" w:hAnsi="Times New Roman" w:cs="Times New Roman"/>
           <w:szCs w:val="21"/>
         </w:rPr>
-        <w:t>ity, convex</w:t>
-      </w:r>
+        <w:t xml:space="preserve">ity, </w:t>
+      </w:r>
+      <w:proofErr w:type="gramStart"/>
       <w:r>
         <w:rPr>
           <w:rFonts w:ascii="Times New Roman" w:eastAsia="宋体" w:hAnsi="Times New Roman" w:cs="Times New Roman"/>
           <w:szCs w:val="21"/>
         </w:rPr>
+        <w:t>convex</w:t>
+      </w:r>
+      <w:r>
+        <w:rPr>
+          <w:rFonts w:ascii="Times New Roman" w:eastAsia="宋体" w:hAnsi="Times New Roman" w:cs="Times New Roman"/>
+          <w:szCs w:val="21"/>
+        </w:rPr>
         <w:t>ity</w:t>
       </w:r>
       <w:r>
@@ -4529,7 +4747,15 @@
           <w:rFonts w:ascii="Times New Roman" w:eastAsia="宋体" w:hAnsi="Times New Roman" w:cs="Times New Roman"/>
           <w:szCs w:val="21"/>
         </w:rPr>
-        <w:t>(no local solution)</w:t>
+        <w:t>(</w:t>
+      </w:r>
+      <w:proofErr w:type="gramEnd"/>
+      <w:r>
+        <w:rPr>
+          <w:rFonts w:ascii="Times New Roman" w:eastAsia="宋体" w:hAnsi="Times New Roman" w:cs="Times New Roman"/>
+          <w:szCs w:val="21"/>
+        </w:rPr>
+        <w:t>no local solution)</w:t>
       </w:r>
     </w:p>
     <w:p>
@@ -6247,7 +6473,25 @@
           <w:iCs/>
           <w:szCs w:val="21"/>
         </w:rPr>
-        <w:t>ny complex mathematical problem can be described as some basis functions and their combination. That’s the fundamental of deep learning and neural network.</w:t>
+        <w:t xml:space="preserve">ny complex mathematical problem can be described as some </w:t>
+      </w:r>
+      <w:proofErr w:type="spellStart"/>
+      <w:r>
+        <w:rPr>
+          <w:rFonts w:ascii="Times New Roman" w:eastAsia="宋体" w:hAnsi="Times New Roman" w:cs="Times New Roman"/>
+          <w:iCs/>
+          <w:szCs w:val="21"/>
+        </w:rPr>
+        <w:t>basis</w:t>
+      </w:r>
+      <w:proofErr w:type="spellEnd"/>
+      <w:r>
+        <w:rPr>
+          <w:rFonts w:ascii="Times New Roman" w:eastAsia="宋体" w:hAnsi="Times New Roman" w:cs="Times New Roman"/>
+          <w:iCs/>
+          <w:szCs w:val="21"/>
+        </w:rPr>
+        <w:t xml:space="preserve"> functions and their combination. That’s the fundamental of deep learning and neural network.</w:t>
       </w:r>
     </w:p>
     <w:p>
@@ -7183,7 +7427,21 @@
         <w:rPr>
           <w:rFonts w:ascii="Times New Roman" w:hAnsi="Times New Roman" w:cs="Times New Roman"/>
         </w:rPr>
-        <w:t xml:space="preserve"> What we really need to do is how this parts are put together(decision tree……).</w:t>
+        <w:t xml:space="preserve"> What we really need to do is how this parts are put </w:t>
+      </w:r>
+      <w:proofErr w:type="gramStart"/>
+      <w:r>
+        <w:rPr>
+          <w:rFonts w:ascii="Times New Roman" w:hAnsi="Times New Roman" w:cs="Times New Roman"/>
+        </w:rPr>
+        <w:t>together(</w:t>
+      </w:r>
+      <w:proofErr w:type="gramEnd"/>
+      <w:r>
+        <w:rPr>
+          <w:rFonts w:ascii="Times New Roman" w:hAnsi="Times New Roman" w:cs="Times New Roman"/>
+        </w:rPr>
+        <w:t>decision tree……).</w:t>
       </w:r>
     </w:p>
     <w:p>
@@ -7269,7 +7527,21 @@
         <w:rPr>
           <w:rFonts w:ascii="Times New Roman" w:hAnsi="Times New Roman" w:cs="Times New Roman"/>
         </w:rPr>
-        <w:t xml:space="preserve"> high dimensional space(even 3D),  because of </w:t>
+        <w:t xml:space="preserve"> high dimensional </w:t>
+      </w:r>
+      <w:proofErr w:type="gramStart"/>
+      <w:r>
+        <w:rPr>
+          <w:rFonts w:ascii="Times New Roman" w:hAnsi="Times New Roman" w:cs="Times New Roman"/>
+        </w:rPr>
+        <w:t>space(</w:t>
+      </w:r>
+      <w:proofErr w:type="gramEnd"/>
+      <w:r>
+        <w:rPr>
+          <w:rFonts w:ascii="Times New Roman" w:hAnsi="Times New Roman" w:cs="Times New Roman"/>
+        </w:rPr>
+        <w:t xml:space="preserve">even 3D),  because of </w:t>
       </w:r>
       <w:r>
         <w:rPr>
@@ -7289,8 +7561,20 @@
         <w:tabs>
           <w:tab w:val="left" w:pos="7430"/>
         </w:tabs>
-        <w:rPr>
-          <w:rFonts w:ascii="Times New Roman" w:hAnsi="Times New Roman" w:cs="Times New Roman"/>
+        <w:ind w:left="360"/>
+        <w:rPr>
+          <w:rFonts w:ascii="Times New Roman" w:hAnsi="Times New Roman" w:cs="Times New Roman"/>
+        </w:rPr>
+      </w:pPr>
+    </w:p>
+    <w:p>
+      <w:pPr>
+        <w:tabs>
+          <w:tab w:val="left" w:pos="7430"/>
+        </w:tabs>
+        <w:ind w:left="360"/>
+        <w:rPr>
+          <w:rFonts w:ascii="Times New Roman" w:hAnsi="Times New Roman" w:cs="Times New Roman" w:hint="eastAsia"/>
         </w:rPr>
       </w:pPr>
     </w:p>
@@ -7309,15 +7593,1599 @@
       </w:pPr>
       <w:r>
         <w:rPr>
-          <w:rFonts w:ascii="Times New Roman" w:hAnsi="Times New Roman" w:cs="Times New Roman" w:hint="eastAsia"/>
+          <w:rFonts w:ascii="Times New Roman" w:hAnsi="Times New Roman" w:cs="Times New Roman"/>
           <w:b/>
           <w:bCs/>
           <w:sz w:val="24"/>
           <w:szCs w:val="28"/>
         </w:rPr>
-        <w:t>Re</w:t>
-      </w:r>
-      <w:r>
+        <w:t>Probabilistic graphical model</w:t>
+      </w:r>
+    </w:p>
+    <w:p>
+      <w:pPr>
+        <w:pStyle w:val="a3"/>
+        <w:numPr>
+          <w:ilvl w:val="0"/>
+          <w:numId w:val="42"/>
+        </w:numPr>
+        <w:tabs>
+          <w:tab w:val="left" w:pos="7430"/>
+        </w:tabs>
+        <w:ind w:firstLineChars="0"/>
+        <w:rPr>
+          <w:rFonts w:ascii="Times New Roman" w:hAnsi="Times New Roman" w:cs="Times New Roman"/>
+          <w:b/>
+          <w:bCs/>
+        </w:rPr>
+      </w:pPr>
+      <w:r>
+        <w:rPr>
+          <w:rFonts w:ascii="Times New Roman" w:hAnsi="Times New Roman" w:cs="Times New Roman"/>
+          <w:b/>
+          <w:bCs/>
+        </w:rPr>
+        <w:t>Compare the graphical representation with feature vector-based and kernel-based representations</w:t>
+      </w:r>
+      <w:r>
+        <w:rPr>
+          <w:rFonts w:ascii="Times New Roman" w:hAnsi="Times New Roman" w:cs="Times New Roman"/>
+          <w:b/>
+          <w:bCs/>
+        </w:rPr>
+        <w:t>.</w:t>
+      </w:r>
+    </w:p>
+    <w:p>
+      <w:pPr>
+        <w:pStyle w:val="a3"/>
+        <w:numPr>
+          <w:ilvl w:val="0"/>
+          <w:numId w:val="43"/>
+        </w:numPr>
+        <w:tabs>
+          <w:tab w:val="left" w:pos="7430"/>
+        </w:tabs>
+        <w:ind w:firstLineChars="0"/>
+        <w:rPr>
+          <w:rFonts w:ascii="Times New Roman" w:hAnsi="Times New Roman" w:cs="Times New Roman"/>
+        </w:rPr>
+      </w:pPr>
+      <w:r>
+        <w:rPr>
+          <w:rFonts w:ascii="Times New Roman" w:hAnsi="Times New Roman" w:cs="Times New Roman"/>
+        </w:rPr>
+        <w:t>feature vector-based</w:t>
+      </w:r>
+      <w:r>
+        <w:rPr>
+          <w:rFonts w:ascii="Times New Roman" w:hAnsi="Times New Roman" w:cs="Times New Roman"/>
+        </w:rPr>
+        <w:t>:</w:t>
+      </w:r>
+      <w:r>
+        <w:rPr>
+          <w:rFonts w:ascii="Times New Roman" w:hAnsi="Times New Roman" w:cs="Times New Roman" w:hint="eastAsia"/>
+        </w:rPr>
+        <w:t>非欧式空间的，维度之间彼此不独立、不归</w:t>
+      </w:r>
+      <w:proofErr w:type="gramStart"/>
+      <w:r>
+        <w:rPr>
+          <w:rFonts w:ascii="Times New Roman" w:hAnsi="Times New Roman" w:cs="Times New Roman" w:hint="eastAsia"/>
+        </w:rPr>
+        <w:t>一</w:t>
+      </w:r>
+      <w:proofErr w:type="gramEnd"/>
+      <w:r>
+        <w:rPr>
+          <w:rFonts w:ascii="Times New Roman" w:hAnsi="Times New Roman" w:cs="Times New Roman" w:hint="eastAsia"/>
+        </w:rPr>
+        <w:t>，需要进行降维、归一化等操作</w:t>
+      </w:r>
+      <w:r>
+        <w:rPr>
+          <w:rFonts w:ascii="Times New Roman" w:hAnsi="Times New Roman" w:cs="Times New Roman" w:hint="eastAsia"/>
+        </w:rPr>
+        <w:t>。</w:t>
+      </w:r>
+    </w:p>
+    <w:p>
+      <w:pPr>
+        <w:pStyle w:val="a3"/>
+        <w:numPr>
+          <w:ilvl w:val="0"/>
+          <w:numId w:val="43"/>
+        </w:numPr>
+        <w:tabs>
+          <w:tab w:val="left" w:pos="7430"/>
+        </w:tabs>
+        <w:ind w:firstLineChars="0"/>
+        <w:rPr>
+          <w:rFonts w:ascii="Times New Roman" w:hAnsi="Times New Roman" w:cs="Times New Roman"/>
+        </w:rPr>
+      </w:pPr>
+      <w:r>
+        <w:rPr>
+          <w:rFonts w:ascii="Times New Roman" w:hAnsi="Times New Roman" w:cs="Times New Roman"/>
+        </w:rPr>
+        <w:t>kernel-based representations</w:t>
+      </w:r>
+      <w:r>
+        <w:rPr>
+          <w:rFonts w:ascii="Times New Roman" w:hAnsi="Times New Roman" w:cs="Times New Roman" w:hint="eastAsia"/>
+        </w:rPr>
+        <w:t>：将低维空间</w:t>
+      </w:r>
+      <w:r>
+        <w:rPr>
+          <w:rFonts w:ascii="Times New Roman" w:hAnsi="Times New Roman" w:cs="Times New Roman" w:hint="eastAsia"/>
+        </w:rPr>
+        <w:t>非线性的</w:t>
+      </w:r>
+      <w:r>
+        <w:rPr>
+          <w:rFonts w:ascii="Times New Roman" w:hAnsi="Times New Roman" w:cs="Times New Roman" w:hint="eastAsia"/>
+        </w:rPr>
+        <w:t>投影到高维，希望投影后可以</w:t>
+      </w:r>
+      <w:r>
+        <w:rPr>
+          <w:rFonts w:ascii="Times New Roman" w:hAnsi="Times New Roman" w:cs="Times New Roman" w:hint="eastAsia"/>
+        </w:rPr>
+        <w:t>线性可分</w:t>
+      </w:r>
+      <w:r>
+        <w:rPr>
+          <w:rFonts w:ascii="Times New Roman" w:hAnsi="Times New Roman" w:cs="Times New Roman" w:hint="eastAsia"/>
+        </w:rPr>
+        <w:t>。</w:t>
+      </w:r>
+    </w:p>
+    <w:p>
+      <w:pPr>
+        <w:pStyle w:val="a3"/>
+        <w:numPr>
+          <w:ilvl w:val="0"/>
+          <w:numId w:val="43"/>
+        </w:numPr>
+        <w:tabs>
+          <w:tab w:val="left" w:pos="7430"/>
+        </w:tabs>
+        <w:ind w:firstLineChars="0"/>
+        <w:rPr>
+          <w:rFonts w:ascii="Times New Roman" w:hAnsi="Times New Roman" w:cs="Times New Roman"/>
+        </w:rPr>
+      </w:pPr>
+      <w:r>
+        <w:rPr>
+          <w:rFonts w:ascii="Times New Roman" w:hAnsi="Times New Roman" w:cs="Times New Roman"/>
+        </w:rPr>
+        <w:t>graphical representation</w:t>
+      </w:r>
+      <w:r>
+        <w:rPr>
+          <w:rFonts w:ascii="Times New Roman" w:hAnsi="Times New Roman" w:cs="Times New Roman" w:hint="eastAsia"/>
+        </w:rPr>
+        <w:t>：承认变量之间的依赖关系，通过</w:t>
+      </w:r>
+      <w:proofErr w:type="gramStart"/>
+      <w:r>
+        <w:rPr>
+          <w:rFonts w:ascii="Times New Roman" w:hAnsi="Times New Roman" w:cs="Times New Roman" w:hint="eastAsia"/>
+        </w:rPr>
+        <w:t>图结构</w:t>
+      </w:r>
+      <w:proofErr w:type="gramEnd"/>
+      <w:r>
+        <w:rPr>
+          <w:rFonts w:ascii="Times New Roman" w:hAnsi="Times New Roman" w:cs="Times New Roman" w:hint="eastAsia"/>
+        </w:rPr>
+        <w:t>来描述变量之间的关系</w:t>
+      </w:r>
+      <w:r>
+        <w:rPr>
+          <w:rFonts w:ascii="Times New Roman" w:hAnsi="Times New Roman" w:cs="Times New Roman" w:hint="eastAsia"/>
+        </w:rPr>
+        <w:t>。</w:t>
+      </w:r>
+    </w:p>
+    <w:p>
+      <w:pPr>
+        <w:pStyle w:val="a3"/>
+        <w:numPr>
+          <w:ilvl w:val="0"/>
+          <w:numId w:val="42"/>
+        </w:numPr>
+        <w:tabs>
+          <w:tab w:val="left" w:pos="7430"/>
+        </w:tabs>
+        <w:ind w:firstLineChars="0"/>
+        <w:rPr>
+          <w:rFonts w:ascii="Times New Roman" w:hAnsi="Times New Roman" w:cs="Times New Roman"/>
+          <w:b/>
+          <w:bCs/>
+        </w:rPr>
+      </w:pPr>
+      <w:r>
+        <w:rPr>
+          <w:rFonts w:ascii="Times New Roman" w:hAnsi="Times New Roman" w:cs="Times New Roman"/>
+          <w:b/>
+          <w:bCs/>
+        </w:rPr>
+        <w:t>Explain why sometime a marginal distribution has to be computed in a graphical model</w:t>
+      </w:r>
+      <w:r>
+        <w:rPr>
+          <w:rFonts w:ascii="Times New Roman" w:hAnsi="Times New Roman" w:cs="Times New Roman"/>
+          <w:b/>
+          <w:bCs/>
+        </w:rPr>
+        <w:t>.</w:t>
+      </w:r>
+    </w:p>
+    <w:p>
+      <w:pPr>
+        <w:pStyle w:val="a3"/>
+        <w:numPr>
+          <w:ilvl w:val="0"/>
+          <w:numId w:val="44"/>
+        </w:numPr>
+        <w:tabs>
+          <w:tab w:val="left" w:pos="7430"/>
+        </w:tabs>
+        <w:ind w:firstLineChars="0"/>
+        <w:rPr>
+          <w:rFonts w:ascii="Times New Roman" w:hAnsi="Times New Roman" w:cs="Times New Roman" w:hint="eastAsia"/>
+          <w:b/>
+          <w:bCs/>
+        </w:rPr>
+      </w:pPr>
+    </w:p>
+    <w:p>
+      <w:pPr>
+        <w:pStyle w:val="a3"/>
+        <w:numPr>
+          <w:ilvl w:val="0"/>
+          <w:numId w:val="42"/>
+        </w:numPr>
+        <w:tabs>
+          <w:tab w:val="left" w:pos="7430"/>
+        </w:tabs>
+        <w:ind w:firstLineChars="0"/>
+        <w:rPr>
+          <w:rFonts w:ascii="Times New Roman" w:hAnsi="Times New Roman" w:cs="Times New Roman"/>
+          <w:b/>
+          <w:bCs/>
+        </w:rPr>
+      </w:pPr>
+      <w:r>
+        <w:rPr>
+          <w:rFonts w:ascii="Times New Roman" w:hAnsi="Times New Roman" w:cs="Times New Roman"/>
+          <w:b/>
+          <w:bCs/>
+        </w:rPr>
+        <w:t>Why class labels might be the key factor to determine if presumptively different data distributions can be indeed discriminated?</w:t>
+      </w:r>
+    </w:p>
+    <w:p>
+      <w:pPr>
+        <w:pStyle w:val="a3"/>
+        <w:numPr>
+          <w:ilvl w:val="0"/>
+          <w:numId w:val="44"/>
+        </w:numPr>
+        <w:tabs>
+          <w:tab w:val="left" w:pos="7430"/>
+        </w:tabs>
+        <w:ind w:firstLineChars="0"/>
+        <w:rPr>
+          <w:rFonts w:ascii="Times New Roman" w:hAnsi="Times New Roman" w:cs="Times New Roman"/>
+        </w:rPr>
+      </w:pPr>
+      <w:r>
+        <w:rPr>
+          <w:rFonts w:ascii="Times New Roman" w:hAnsi="Times New Roman" w:cs="Times New Roman" w:hint="eastAsia"/>
+        </w:rPr>
+        <w:t>从贝叶斯的角度来看，标签决定了先验</w:t>
+      </w:r>
+      <w:r>
+        <w:rPr>
+          <w:rFonts w:ascii="Times New Roman" w:hAnsi="Times New Roman" w:cs="Times New Roman" w:hint="eastAsia"/>
+        </w:rPr>
+        <w:t>分布</w:t>
+      </w:r>
+      <w:r>
+        <w:rPr>
+          <w:rFonts w:ascii="Times New Roman" w:hAnsi="Times New Roman" w:cs="Times New Roman" w:hint="eastAsia"/>
+        </w:rPr>
+        <w:t>的正确性。后续所做的一切都是计算不同标签对应的条件概率，</w:t>
+      </w:r>
+      <w:r>
+        <w:rPr>
+          <w:rFonts w:ascii="Times New Roman" w:hAnsi="Times New Roman" w:cs="Times New Roman" w:hint="eastAsia"/>
+        </w:rPr>
+        <w:t>一旦先验错误则模型的准确性从根本上无从谈起。</w:t>
+      </w:r>
+    </w:p>
+    <w:p>
+      <w:pPr>
+        <w:pStyle w:val="a3"/>
+        <w:numPr>
+          <w:ilvl w:val="0"/>
+          <w:numId w:val="42"/>
+        </w:numPr>
+        <w:tabs>
+          <w:tab w:val="left" w:pos="7430"/>
+        </w:tabs>
+        <w:ind w:firstLineChars="0"/>
+        <w:rPr>
+          <w:rFonts w:ascii="Times New Roman" w:hAnsi="Times New Roman" w:cs="Times New Roman"/>
+          <w:b/>
+          <w:bCs/>
+        </w:rPr>
+      </w:pPr>
+      <w:r>
+        <w:rPr>
+          <w:rFonts w:ascii="Times New Roman" w:hAnsi="Times New Roman" w:cs="Times New Roman"/>
+          <w:b/>
+          <w:bCs/>
+        </w:rPr>
+        <w:t>Why knowledge-based ontology (representation) be a possible solution for many prior-based inference problems?</w:t>
+      </w:r>
+    </w:p>
+    <w:p>
+      <w:pPr>
+        <w:pStyle w:val="a3"/>
+        <w:numPr>
+          <w:ilvl w:val="0"/>
+          <w:numId w:val="44"/>
+        </w:numPr>
+        <w:tabs>
+          <w:tab w:val="left" w:pos="7430"/>
+        </w:tabs>
+        <w:ind w:firstLineChars="0"/>
+        <w:rPr>
+          <w:rFonts w:ascii="Times New Roman" w:hAnsi="Times New Roman" w:cs="Times New Roman"/>
+          <w:b/>
+          <w:bCs/>
+        </w:rPr>
+      </w:pPr>
+      <w:r>
+        <w:rPr>
+          <w:rFonts w:ascii="Times New Roman" w:hAnsi="Times New Roman" w:cs="Times New Roman" w:hint="eastAsia"/>
+          <w:b/>
+          <w:bCs/>
+        </w:rPr>
+        <w:t>根据人类现有的一些现有的相关领域知识对图的结构进行约束，使得数据尽可能的收敛到预设的结构中，这样学习到的模型就具有较强的可解释性。</w:t>
+      </w:r>
+    </w:p>
+    <w:p>
+      <w:pPr>
+        <w:pStyle w:val="a3"/>
+        <w:numPr>
+          <w:ilvl w:val="0"/>
+          <w:numId w:val="42"/>
+        </w:numPr>
+        <w:tabs>
+          <w:tab w:val="left" w:pos="7430"/>
+        </w:tabs>
+        <w:ind w:firstLineChars="0"/>
+        <w:rPr>
+          <w:rFonts w:ascii="Times New Roman" w:hAnsi="Times New Roman" w:cs="Times New Roman"/>
+          <w:b/>
+          <w:bCs/>
+        </w:rPr>
+      </w:pPr>
+      <w:r>
+        <w:rPr>
+          <w:rFonts w:ascii="Times New Roman" w:hAnsi="Times New Roman" w:cs="Times New Roman"/>
+          <w:b/>
+          <w:bCs/>
+        </w:rPr>
+        <w:lastRenderedPageBreak/>
+        <w:t>Why a graphical model with latent variables can be a much harder problem?</w:t>
+      </w:r>
+    </w:p>
+    <w:p>
+      <w:pPr>
+        <w:pStyle w:val="a3"/>
+        <w:tabs>
+          <w:tab w:val="left" w:pos="7430"/>
+        </w:tabs>
+        <w:ind w:left="360" w:firstLineChars="0" w:firstLine="0"/>
+        <w:rPr>
+          <w:rFonts w:ascii="Times New Roman" w:hAnsi="Times New Roman" w:cs="Times New Roman"/>
+          <w:b/>
+          <w:bCs/>
+        </w:rPr>
+      </w:pPr>
+      <w:r>
+        <w:rPr>
+          <w:rFonts w:ascii="Times New Roman" w:hAnsi="Times New Roman" w:cs="Times New Roman" w:hint="eastAsia"/>
+          <w:b/>
+          <w:bCs/>
+        </w:rPr>
+        <w:t>假设目标函数为：</w:t>
+      </w:r>
+      <m:oMath>
+        <m:r>
+          <m:rPr>
+            <m:sty m:val="bi"/>
+          </m:rPr>
+          <w:rPr>
+            <w:rFonts w:ascii="Cambria Math" w:hAnsi="Cambria Math" w:cs="Times New Roman"/>
+          </w:rPr>
+          <m:t>L</m:t>
+        </m:r>
+        <m:d>
+          <m:dPr>
+            <m:ctrlPr>
+              <w:rPr>
+                <w:rFonts w:ascii="Cambria Math" w:hAnsi="Cambria Math" w:cs="Times New Roman"/>
+                <w:b/>
+                <w:bCs/>
+                <w:i/>
+              </w:rPr>
+            </m:ctrlPr>
+          </m:dPr>
+          <m:e>
+            <m:r>
+              <m:rPr>
+                <m:sty m:val="bi"/>
+              </m:rPr>
+              <w:rPr>
+                <w:rFonts w:ascii="Cambria Math" w:hAnsi="Cambria Math" w:cs="Times New Roman"/>
+              </w:rPr>
+              <m:t>θ</m:t>
+            </m:r>
+          </m:e>
+        </m:d>
+        <m:r>
+          <m:rPr>
+            <m:sty m:val="bi"/>
+          </m:rPr>
+          <w:rPr>
+            <w:rFonts w:ascii="Cambria Math" w:hAnsi="Cambria Math" w:cs="Times New Roman"/>
+          </w:rPr>
+          <m:t>=</m:t>
+        </m:r>
+        <m:nary>
+          <m:naryPr>
+            <m:chr m:val="∏"/>
+            <m:limLoc m:val="undOvr"/>
+            <m:ctrlPr>
+              <w:rPr>
+                <w:rFonts w:ascii="Cambria Math" w:hAnsi="Cambria Math" w:cs="Times New Roman"/>
+                <w:b/>
+                <w:bCs/>
+                <w:i/>
+              </w:rPr>
+            </m:ctrlPr>
+          </m:naryPr>
+          <m:sub>
+            <m:r>
+              <m:rPr>
+                <m:sty m:val="bi"/>
+              </m:rPr>
+              <w:rPr>
+                <w:rFonts w:ascii="Cambria Math" w:hAnsi="Cambria Math" w:cs="Times New Roman"/>
+              </w:rPr>
+              <m:t>i=1</m:t>
+            </m:r>
+          </m:sub>
+          <m:sup>
+            <m:r>
+              <m:rPr>
+                <m:sty m:val="bi"/>
+              </m:rPr>
+              <w:rPr>
+                <w:rFonts w:ascii="Cambria Math" w:hAnsi="Cambria Math" w:cs="Times New Roman"/>
+              </w:rPr>
+              <m:t>N</m:t>
+            </m:r>
+          </m:sup>
+          <m:e>
+            <m:sSub>
+              <m:sSubPr>
+                <m:ctrlPr>
+                  <w:rPr>
+                    <w:rFonts w:ascii="Cambria Math" w:hAnsi="Cambria Math" w:cs="Times New Roman"/>
+                    <w:b/>
+                    <w:bCs/>
+                    <w:i/>
+                  </w:rPr>
+                </m:ctrlPr>
+              </m:sSubPr>
+              <m:e>
+                <m:r>
+                  <m:rPr>
+                    <m:sty m:val="bi"/>
+                  </m:rPr>
+                  <w:rPr>
+                    <w:rFonts w:ascii="Cambria Math" w:hAnsi="Cambria Math" w:cs="Times New Roman"/>
+                  </w:rPr>
+                  <m:t>P</m:t>
+                </m:r>
+              </m:e>
+              <m:sub>
+                <m:r>
+                  <m:rPr>
+                    <m:sty m:val="bi"/>
+                  </m:rPr>
+                  <w:rPr>
+                    <w:rFonts w:ascii="Cambria Math" w:hAnsi="Cambria Math" w:cs="Times New Roman"/>
+                  </w:rPr>
+                  <m:t>θ</m:t>
+                </m:r>
+              </m:sub>
+            </m:sSub>
+            <m:r>
+              <m:rPr>
+                <m:sty m:val="bi"/>
+              </m:rPr>
+              <w:rPr>
+                <w:rFonts w:ascii="Cambria Math" w:hAnsi="Cambria Math" w:cs="Times New Roman"/>
+              </w:rPr>
+              <m:t>(</m:t>
+            </m:r>
+            <m:sSub>
+              <m:sSubPr>
+                <m:ctrlPr>
+                  <w:rPr>
+                    <w:rFonts w:ascii="Cambria Math" w:hAnsi="Cambria Math" w:cs="Times New Roman"/>
+                    <w:b/>
+                    <w:bCs/>
+                    <w:i/>
+                  </w:rPr>
+                </m:ctrlPr>
+              </m:sSubPr>
+              <m:e>
+                <m:r>
+                  <m:rPr>
+                    <m:sty m:val="bi"/>
+                  </m:rPr>
+                  <w:rPr>
+                    <w:rFonts w:ascii="Cambria Math" w:hAnsi="Cambria Math" w:cs="Times New Roman"/>
+                  </w:rPr>
+                  <m:t>x</m:t>
+                </m:r>
+              </m:e>
+              <m:sub>
+                <m:r>
+                  <m:rPr>
+                    <m:sty m:val="bi"/>
+                  </m:rPr>
+                  <w:rPr>
+                    <w:rFonts w:ascii="Cambria Math" w:hAnsi="Cambria Math" w:cs="Times New Roman"/>
+                  </w:rPr>
+                  <m:t>i</m:t>
+                </m:r>
+              </m:sub>
+            </m:sSub>
+            <m:r>
+              <m:rPr>
+                <m:sty m:val="bi"/>
+              </m:rPr>
+              <w:rPr>
+                <w:rFonts w:ascii="Cambria Math" w:hAnsi="Cambria Math" w:cs="Times New Roman"/>
+              </w:rPr>
+              <m:t>)</m:t>
+            </m:r>
+          </m:e>
+        </m:nary>
+      </m:oMath>
+    </w:p>
+    <w:p>
+      <w:pPr>
+        <w:pStyle w:val="a3"/>
+        <w:tabs>
+          <w:tab w:val="left" w:pos="7430"/>
+        </w:tabs>
+        <w:ind w:left="360" w:firstLineChars="0" w:firstLine="0"/>
+        <w:rPr>
+          <w:rFonts w:ascii="Times New Roman" w:hAnsi="Times New Roman" w:cs="Times New Roman"/>
+        </w:rPr>
+      </w:pPr>
+      <w:r>
+        <w:rPr>
+          <w:rFonts w:ascii="Times New Roman" w:hAnsi="Times New Roman" w:cs="Times New Roman" w:hint="eastAsia"/>
+        </w:rPr>
+        <w:t>当</w:t>
+      </w:r>
+      <m:oMath>
+        <m:sSub>
+          <m:sSubPr>
+            <m:ctrlPr>
+              <w:rPr>
+                <w:rFonts w:ascii="Cambria Math" w:hAnsi="Cambria Math" w:cs="Times New Roman"/>
+                <w:i/>
+              </w:rPr>
+            </m:ctrlPr>
+          </m:sSubPr>
+          <m:e>
+            <m:r>
+              <w:rPr>
+                <w:rFonts w:ascii="Cambria Math" w:hAnsi="Cambria Math" w:cs="Times New Roman" w:hint="eastAsia"/>
+              </w:rPr>
+              <m:t>P</m:t>
+            </m:r>
+            <m:ctrlPr>
+              <w:rPr>
+                <w:rFonts w:ascii="Cambria Math" w:hAnsi="Cambria Math" w:cs="Times New Roman" w:hint="eastAsia"/>
+                <w:i/>
+              </w:rPr>
+            </m:ctrlPr>
+          </m:e>
+          <m:sub>
+            <m:r>
+              <w:rPr>
+                <w:rFonts w:ascii="Cambria Math" w:hAnsi="Cambria Math" w:cs="Times New Roman"/>
+              </w:rPr>
+              <m:t>θ</m:t>
+            </m:r>
+          </m:sub>
+        </m:sSub>
+        <m:r>
+          <w:rPr>
+            <w:rFonts w:ascii="Cambria Math" w:hAnsi="Cambria Math" w:cs="Times New Roman"/>
+          </w:rPr>
+          <m:t>(</m:t>
+        </m:r>
+        <m:sSub>
+          <m:sSubPr>
+            <m:ctrlPr>
+              <w:rPr>
+                <w:rFonts w:ascii="Cambria Math" w:hAnsi="Cambria Math" w:cs="Times New Roman"/>
+                <w:i/>
+              </w:rPr>
+            </m:ctrlPr>
+          </m:sSubPr>
+          <m:e>
+            <m:r>
+              <w:rPr>
+                <w:rFonts w:ascii="Cambria Math" w:hAnsi="Cambria Math" w:cs="Times New Roman"/>
+              </w:rPr>
+              <m:t>y</m:t>
+            </m:r>
+          </m:e>
+          <m:sub>
+            <m:r>
+              <w:rPr>
+                <w:rFonts w:ascii="Cambria Math" w:hAnsi="Cambria Math" w:cs="Times New Roman"/>
+              </w:rPr>
+              <m:t>i</m:t>
+            </m:r>
+          </m:sub>
+        </m:sSub>
+        <m:r>
+          <w:rPr>
+            <w:rFonts w:ascii="Cambria Math" w:hAnsi="Cambria Math" w:cs="Times New Roman"/>
+          </w:rPr>
+          <m:t>)</m:t>
+        </m:r>
+      </m:oMath>
+      <w:r>
+        <w:rPr>
+          <w:rFonts w:ascii="Times New Roman" w:hAnsi="Times New Roman" w:cs="Times New Roman" w:hint="eastAsia"/>
+        </w:rPr>
+        <w:t>同时还受到</w:t>
+      </w:r>
+      <w:proofErr w:type="gramStart"/>
+      <w:r>
+        <w:rPr>
+          <w:rFonts w:ascii="Times New Roman" w:hAnsi="Times New Roman" w:cs="Times New Roman" w:hint="eastAsia"/>
+        </w:rPr>
+        <w:t>隐</w:t>
+      </w:r>
+      <w:proofErr w:type="gramEnd"/>
+      <w:r>
+        <w:rPr>
+          <w:rFonts w:ascii="Times New Roman" w:hAnsi="Times New Roman" w:cs="Times New Roman" w:hint="eastAsia"/>
+        </w:rPr>
+        <w:t>变量</w:t>
+      </w:r>
+      <m:oMath>
+        <m:r>
+          <w:rPr>
+            <w:rFonts w:ascii="Cambria Math" w:hAnsi="Cambria Math" w:cs="Times New Roman" w:hint="eastAsia"/>
+          </w:rPr>
+          <m:t>z</m:t>
+        </m:r>
+      </m:oMath>
+      <w:r>
+        <w:rPr>
+          <w:rFonts w:ascii="Times New Roman" w:hAnsi="Times New Roman" w:cs="Times New Roman" w:hint="eastAsia"/>
+        </w:rPr>
+        <w:t>控制时</w:t>
+      </w:r>
+      <m:oMath>
+        <m:sSub>
+          <m:sSubPr>
+            <m:ctrlPr>
+              <w:rPr>
+                <w:rFonts w:ascii="Cambria Math" w:hAnsi="Cambria Math" w:cs="Times New Roman"/>
+                <w:i/>
+              </w:rPr>
+            </m:ctrlPr>
+          </m:sSubPr>
+          <m:e>
+            <m:r>
+              <w:rPr>
+                <w:rFonts w:ascii="Cambria Math" w:hAnsi="Cambria Math" w:cs="Times New Roman"/>
+              </w:rPr>
+              <m:t>P</m:t>
+            </m:r>
+          </m:e>
+          <m:sub>
+            <m:r>
+              <w:rPr>
+                <w:rFonts w:ascii="Cambria Math" w:hAnsi="Cambria Math" w:cs="Times New Roman"/>
+              </w:rPr>
+              <m:t>θ</m:t>
+            </m:r>
+          </m:sub>
+        </m:sSub>
+        <m:d>
+          <m:dPr>
+            <m:ctrlPr>
+              <w:rPr>
+                <w:rFonts w:ascii="Cambria Math" w:hAnsi="Cambria Math" w:cs="Times New Roman"/>
+                <w:i/>
+              </w:rPr>
+            </m:ctrlPr>
+          </m:dPr>
+          <m:e>
+            <m:sSub>
+              <m:sSubPr>
+                <m:ctrlPr>
+                  <w:rPr>
+                    <w:rFonts w:ascii="Cambria Math" w:hAnsi="Cambria Math" w:cs="Times New Roman"/>
+                    <w:i/>
+                  </w:rPr>
+                </m:ctrlPr>
+              </m:sSubPr>
+              <m:e>
+                <m:r>
+                  <w:rPr>
+                    <w:rFonts w:ascii="Cambria Math" w:hAnsi="Cambria Math" w:cs="Times New Roman"/>
+                  </w:rPr>
+                  <m:t>y</m:t>
+                </m:r>
+              </m:e>
+              <m:sub>
+                <m:r>
+                  <w:rPr>
+                    <w:rFonts w:ascii="Cambria Math" w:hAnsi="Cambria Math" w:cs="Times New Roman"/>
+                  </w:rPr>
+                  <m:t>i</m:t>
+                </m:r>
+              </m:sub>
+            </m:sSub>
+          </m:e>
+        </m:d>
+        <m:r>
+          <w:rPr>
+            <w:rFonts w:ascii="Cambria Math" w:hAnsi="Cambria Math" w:cs="Times New Roman"/>
+          </w:rPr>
+          <m:t>=</m:t>
+        </m:r>
+        <m:nary>
+          <m:naryPr>
+            <m:chr m:val="∑"/>
+            <m:limLoc m:val="undOvr"/>
+            <m:ctrlPr>
+              <w:rPr>
+                <w:rFonts w:ascii="Cambria Math" w:hAnsi="Cambria Math" w:cs="Times New Roman"/>
+                <w:i/>
+              </w:rPr>
+            </m:ctrlPr>
+          </m:naryPr>
+          <m:sub>
+            <m:r>
+              <w:rPr>
+                <w:rFonts w:ascii="Cambria Math" w:hAnsi="Cambria Math" w:cs="Times New Roman"/>
+              </w:rPr>
+              <m:t>k=1</m:t>
+            </m:r>
+          </m:sub>
+          <m:sup>
+            <m:r>
+              <w:rPr>
+                <w:rFonts w:ascii="Cambria Math" w:hAnsi="Cambria Math" w:cs="Times New Roman"/>
+              </w:rPr>
+              <m:t>K</m:t>
+            </m:r>
+          </m:sup>
+          <m:e>
+            <m:sSub>
+              <m:sSubPr>
+                <m:ctrlPr>
+                  <w:rPr>
+                    <w:rFonts w:ascii="Cambria Math" w:hAnsi="Cambria Math" w:cs="Times New Roman"/>
+                    <w:i/>
+                  </w:rPr>
+                </m:ctrlPr>
+              </m:sSubPr>
+              <m:e>
+                <m:r>
+                  <w:rPr>
+                    <w:rFonts w:ascii="Cambria Math" w:hAnsi="Cambria Math" w:cs="Times New Roman"/>
+                  </w:rPr>
+                  <m:t>P</m:t>
+                </m:r>
+              </m:e>
+              <m:sub>
+                <m:r>
+                  <w:rPr>
+                    <w:rFonts w:ascii="Cambria Math" w:hAnsi="Cambria Math" w:cs="Times New Roman"/>
+                  </w:rPr>
+                  <m:t>θ</m:t>
+                </m:r>
+              </m:sub>
+            </m:sSub>
+            <m:d>
+              <m:dPr>
+                <m:ctrlPr>
+                  <w:rPr>
+                    <w:rFonts w:ascii="Cambria Math" w:hAnsi="Cambria Math" w:cs="Times New Roman"/>
+                    <w:i/>
+                  </w:rPr>
+                </m:ctrlPr>
+              </m:dPr>
+              <m:e>
+                <m:sSub>
+                  <m:sSubPr>
+                    <m:ctrlPr>
+                      <w:rPr>
+                        <w:rFonts w:ascii="Cambria Math" w:hAnsi="Cambria Math" w:cs="Times New Roman"/>
+                        <w:i/>
+                      </w:rPr>
+                    </m:ctrlPr>
+                  </m:sSubPr>
+                  <m:e>
+                    <m:r>
+                      <w:rPr>
+                        <w:rFonts w:ascii="Cambria Math" w:hAnsi="Cambria Math" w:cs="Times New Roman"/>
+                      </w:rPr>
+                      <m:t>x</m:t>
+                    </m:r>
+                  </m:e>
+                  <m:sub>
+                    <m:r>
+                      <w:rPr>
+                        <w:rFonts w:ascii="Cambria Math" w:hAnsi="Cambria Math" w:cs="Times New Roman"/>
+                      </w:rPr>
+                      <m:t>i</m:t>
+                    </m:r>
+                  </m:sub>
+                </m:sSub>
+              </m:e>
+              <m:e>
+                <m:r>
+                  <w:rPr>
+                    <w:rFonts w:ascii="Cambria Math" w:hAnsi="Cambria Math" w:cs="Times New Roman"/>
+                  </w:rPr>
+                  <m:t>z=</m:t>
+                </m:r>
+                <m:sSub>
+                  <m:sSubPr>
+                    <m:ctrlPr>
+                      <w:rPr>
+                        <w:rFonts w:ascii="Cambria Math" w:hAnsi="Cambria Math" w:cs="Times New Roman"/>
+                        <w:i/>
+                      </w:rPr>
+                    </m:ctrlPr>
+                  </m:sSubPr>
+                  <m:e>
+                    <m:r>
+                      <w:rPr>
+                        <w:rFonts w:ascii="Cambria Math" w:hAnsi="Cambria Math" w:cs="Times New Roman"/>
+                      </w:rPr>
+                      <m:t>z</m:t>
+                    </m:r>
+                  </m:e>
+                  <m:sub>
+                    <m:r>
+                      <w:rPr>
+                        <w:rFonts w:ascii="Cambria Math" w:hAnsi="Cambria Math" w:cs="Times New Roman"/>
+                      </w:rPr>
+                      <m:t>k</m:t>
+                    </m:r>
+                  </m:sub>
+                </m:sSub>
+              </m:e>
+            </m:d>
+            <m:r>
+              <w:rPr>
+                <w:rFonts w:ascii="Cambria Math" w:hAnsi="Cambria Math" w:cs="Times New Roman"/>
+              </w:rPr>
+              <m:t>⋅</m:t>
+            </m:r>
+            <m:sSub>
+              <m:sSubPr>
+                <m:ctrlPr>
+                  <w:rPr>
+                    <w:rFonts w:ascii="Cambria Math" w:hAnsi="Cambria Math" w:cs="Times New Roman"/>
+                    <w:i/>
+                  </w:rPr>
+                </m:ctrlPr>
+              </m:sSubPr>
+              <m:e>
+                <m:r>
+                  <w:rPr>
+                    <w:rFonts w:ascii="Cambria Math" w:hAnsi="Cambria Math" w:cs="Times New Roman"/>
+                  </w:rPr>
+                  <m:t>P</m:t>
+                </m:r>
+              </m:e>
+              <m:sub>
+                <m:r>
+                  <w:rPr>
+                    <w:rFonts w:ascii="Cambria Math" w:hAnsi="Cambria Math" w:cs="Times New Roman"/>
+                  </w:rPr>
+                  <m:t>θ</m:t>
+                </m:r>
+              </m:sub>
+            </m:sSub>
+            <m:r>
+              <w:rPr>
+                <w:rFonts w:ascii="Cambria Math" w:hAnsi="Cambria Math" w:cs="Times New Roman"/>
+              </w:rPr>
+              <m:t>(z=</m:t>
+            </m:r>
+            <m:sSub>
+              <m:sSubPr>
+                <m:ctrlPr>
+                  <w:rPr>
+                    <w:rFonts w:ascii="Cambria Math" w:hAnsi="Cambria Math" w:cs="Times New Roman"/>
+                    <w:i/>
+                  </w:rPr>
+                </m:ctrlPr>
+              </m:sSubPr>
+              <m:e>
+                <m:r>
+                  <w:rPr>
+                    <w:rFonts w:ascii="Cambria Math" w:hAnsi="Cambria Math" w:cs="Times New Roman"/>
+                  </w:rPr>
+                  <m:t>z</m:t>
+                </m:r>
+              </m:e>
+              <m:sub>
+                <m:r>
+                  <w:rPr>
+                    <w:rFonts w:ascii="Cambria Math" w:hAnsi="Cambria Math" w:cs="Times New Roman"/>
+                  </w:rPr>
+                  <m:t>k</m:t>
+                </m:r>
+              </m:sub>
+            </m:sSub>
+            <m:r>
+              <w:rPr>
+                <w:rFonts w:ascii="Cambria Math" w:hAnsi="Cambria Math" w:cs="Times New Roman"/>
+              </w:rPr>
+              <m:t>)</m:t>
+            </m:r>
+          </m:e>
+        </m:nary>
+      </m:oMath>
+      <w:r>
+        <w:rPr>
+          <w:rFonts w:ascii="Times New Roman" w:hAnsi="Times New Roman" w:cs="Times New Roman" w:hint="eastAsia"/>
+        </w:rPr>
+        <w:t>（这里假设</w:t>
+      </w:r>
+      <w:r>
+        <w:rPr>
+          <w:rFonts w:ascii="Times New Roman" w:hAnsi="Times New Roman" w:cs="Times New Roman" w:hint="eastAsia"/>
+        </w:rPr>
+        <w:t>z</w:t>
+      </w:r>
+      <w:r>
+        <w:rPr>
+          <w:rFonts w:ascii="Times New Roman" w:hAnsi="Times New Roman" w:cs="Times New Roman" w:hint="eastAsia"/>
+        </w:rPr>
+        <w:t>为离散变量且只有</w:t>
+      </w:r>
+      <w:r>
+        <w:rPr>
+          <w:rFonts w:ascii="Times New Roman" w:hAnsi="Times New Roman" w:cs="Times New Roman" w:hint="eastAsia"/>
+        </w:rPr>
+        <w:t>K</w:t>
+      </w:r>
+      <w:r>
+        <w:rPr>
+          <w:rFonts w:ascii="Times New Roman" w:hAnsi="Times New Roman" w:cs="Times New Roman" w:hint="eastAsia"/>
+        </w:rPr>
+        <w:t>种不同的取值），因此目标函数为：</w:t>
+      </w:r>
+    </w:p>
+    <w:p>
+      <w:pPr>
+        <w:pStyle w:val="a3"/>
+        <w:tabs>
+          <w:tab w:val="left" w:pos="7430"/>
+        </w:tabs>
+        <w:ind w:left="360" w:firstLineChars="0" w:firstLine="0"/>
+        <w:rPr>
+          <w:rFonts w:ascii="Times New Roman" w:hAnsi="Times New Roman" w:cs="Times New Roman" w:hint="eastAsia"/>
+          <w:i/>
+        </w:rPr>
+      </w:pPr>
+      <m:oMathPara>
+        <m:oMath>
+          <m:r>
+            <w:rPr>
+              <w:rFonts w:ascii="Cambria Math" w:hAnsi="Cambria Math" w:cs="Times New Roman" w:hint="eastAsia"/>
+            </w:rPr>
+            <m:t>L</m:t>
+          </m:r>
+          <m:d>
+            <m:dPr>
+              <m:ctrlPr>
+                <w:rPr>
+                  <w:rFonts w:ascii="Cambria Math" w:hAnsi="Cambria Math" w:cs="Times New Roman"/>
+                  <w:i/>
+                </w:rPr>
+              </m:ctrlPr>
+            </m:dPr>
+            <m:e>
+              <m:r>
+                <w:rPr>
+                  <w:rFonts w:ascii="Cambria Math" w:hAnsi="Cambria Math" w:cs="Times New Roman"/>
+                </w:rPr>
+                <m:t>θ</m:t>
+              </m:r>
+            </m:e>
+          </m:d>
+          <m:r>
+            <w:rPr>
+              <w:rFonts w:ascii="Cambria Math" w:hAnsi="Cambria Math" w:cs="Times New Roman"/>
+            </w:rPr>
+            <m:t xml:space="preserve">= </m:t>
+          </m:r>
+          <m:nary>
+            <m:naryPr>
+              <m:chr m:val="∏"/>
+              <m:limLoc m:val="undOvr"/>
+              <m:ctrlPr>
+                <w:rPr>
+                  <w:rFonts w:ascii="Cambria Math" w:hAnsi="Cambria Math" w:cs="Times New Roman"/>
+                  <w:i/>
+                </w:rPr>
+              </m:ctrlPr>
+            </m:naryPr>
+            <m:sub>
+              <m:r>
+                <w:rPr>
+                  <w:rFonts w:ascii="Cambria Math" w:hAnsi="Cambria Math" w:cs="Times New Roman"/>
+                </w:rPr>
+                <m:t>i=1</m:t>
+              </m:r>
+            </m:sub>
+            <m:sup>
+              <m:r>
+                <w:rPr>
+                  <w:rFonts w:ascii="Cambria Math" w:hAnsi="Cambria Math" w:cs="Times New Roman"/>
+                </w:rPr>
+                <m:t>N</m:t>
+              </m:r>
+            </m:sup>
+            <m:e>
+              <m:nary>
+                <m:naryPr>
+                  <m:chr m:val="∑"/>
+                  <m:limLoc m:val="undOvr"/>
+                  <m:ctrlPr>
+                    <w:rPr>
+                      <w:rFonts w:ascii="Cambria Math" w:hAnsi="Cambria Math" w:cs="Times New Roman"/>
+                      <w:i/>
+                    </w:rPr>
+                  </m:ctrlPr>
+                </m:naryPr>
+                <m:sub>
+                  <m:r>
+                    <w:rPr>
+                      <w:rFonts w:ascii="Cambria Math" w:hAnsi="Cambria Math" w:cs="Times New Roman"/>
+                    </w:rPr>
+                    <m:t>k=1</m:t>
+                  </m:r>
+                </m:sub>
+                <m:sup>
+                  <m:r>
+                    <w:rPr>
+                      <w:rFonts w:ascii="Cambria Math" w:hAnsi="Cambria Math" w:cs="Times New Roman"/>
+                    </w:rPr>
+                    <m:t>K</m:t>
+                  </m:r>
+                </m:sup>
+                <m:e>
+                  <m:sSub>
+                    <m:sSubPr>
+                      <m:ctrlPr>
+                        <w:rPr>
+                          <w:rFonts w:ascii="Cambria Math" w:hAnsi="Cambria Math" w:cs="Times New Roman"/>
+                          <w:i/>
+                        </w:rPr>
+                      </m:ctrlPr>
+                    </m:sSubPr>
+                    <m:e>
+                      <m:r>
+                        <w:rPr>
+                          <w:rFonts w:ascii="Cambria Math" w:hAnsi="Cambria Math" w:cs="Times New Roman"/>
+                        </w:rPr>
+                        <m:t>P</m:t>
+                      </m:r>
+                    </m:e>
+                    <m:sub>
+                      <m:r>
+                        <w:rPr>
+                          <w:rFonts w:ascii="Cambria Math" w:hAnsi="Cambria Math" w:cs="Times New Roman"/>
+                        </w:rPr>
+                        <m:t>θ</m:t>
+                      </m:r>
+                    </m:sub>
+                  </m:sSub>
+                  <m:d>
+                    <m:dPr>
+                      <m:ctrlPr>
+                        <w:rPr>
+                          <w:rFonts w:ascii="Cambria Math" w:hAnsi="Cambria Math" w:cs="Times New Roman"/>
+                          <w:i/>
+                        </w:rPr>
+                      </m:ctrlPr>
+                    </m:dPr>
+                    <m:e>
+                      <m:sSub>
+                        <m:sSubPr>
+                          <m:ctrlPr>
+                            <w:rPr>
+                              <w:rFonts w:ascii="Cambria Math" w:hAnsi="Cambria Math" w:cs="Times New Roman"/>
+                              <w:i/>
+                            </w:rPr>
+                          </m:ctrlPr>
+                        </m:sSubPr>
+                        <m:e>
+                          <m:r>
+                            <w:rPr>
+                              <w:rFonts w:ascii="Cambria Math" w:hAnsi="Cambria Math" w:cs="Times New Roman"/>
+                            </w:rPr>
+                            <m:t>x</m:t>
+                          </m:r>
+                        </m:e>
+                        <m:sub>
+                          <m:r>
+                            <w:rPr>
+                              <w:rFonts w:ascii="Cambria Math" w:hAnsi="Cambria Math" w:cs="Times New Roman"/>
+                            </w:rPr>
+                            <m:t>i</m:t>
+                          </m:r>
+                        </m:sub>
+                      </m:sSub>
+                    </m:e>
+                    <m:e>
+                      <m:r>
+                        <w:rPr>
+                          <w:rFonts w:ascii="Cambria Math" w:hAnsi="Cambria Math" w:cs="Times New Roman"/>
+                        </w:rPr>
+                        <m:t>z=</m:t>
+                      </m:r>
+                      <m:sSub>
+                        <m:sSubPr>
+                          <m:ctrlPr>
+                            <w:rPr>
+                              <w:rFonts w:ascii="Cambria Math" w:hAnsi="Cambria Math" w:cs="Times New Roman"/>
+                              <w:i/>
+                            </w:rPr>
+                          </m:ctrlPr>
+                        </m:sSubPr>
+                        <m:e>
+                          <m:r>
+                            <w:rPr>
+                              <w:rFonts w:ascii="Cambria Math" w:hAnsi="Cambria Math" w:cs="Times New Roman"/>
+                            </w:rPr>
+                            <m:t>z</m:t>
+                          </m:r>
+                        </m:e>
+                        <m:sub>
+                          <m:r>
+                            <w:rPr>
+                              <w:rFonts w:ascii="Cambria Math" w:hAnsi="Cambria Math" w:cs="Times New Roman"/>
+                            </w:rPr>
+                            <m:t>k</m:t>
+                          </m:r>
+                        </m:sub>
+                      </m:sSub>
+                    </m:e>
+                  </m:d>
+                  <m:r>
+                    <w:rPr>
+                      <w:rFonts w:ascii="Cambria Math" w:hAnsi="Cambria Math" w:cs="Times New Roman"/>
+                    </w:rPr>
+                    <m:t>⋅</m:t>
+                  </m:r>
+                  <m:sSub>
+                    <m:sSubPr>
+                      <m:ctrlPr>
+                        <w:rPr>
+                          <w:rFonts w:ascii="Cambria Math" w:hAnsi="Cambria Math" w:cs="Times New Roman"/>
+                          <w:i/>
+                        </w:rPr>
+                      </m:ctrlPr>
+                    </m:sSubPr>
+                    <m:e>
+                      <m:r>
+                        <w:rPr>
+                          <w:rFonts w:ascii="Cambria Math" w:hAnsi="Cambria Math" w:cs="Times New Roman"/>
+                        </w:rPr>
+                        <m:t>P</m:t>
+                      </m:r>
+                    </m:e>
+                    <m:sub>
+                      <m:r>
+                        <w:rPr>
+                          <w:rFonts w:ascii="Cambria Math" w:hAnsi="Cambria Math" w:cs="Times New Roman"/>
+                        </w:rPr>
+                        <m:t>θ</m:t>
+                      </m:r>
+                    </m:sub>
+                  </m:sSub>
+                  <m:r>
+                    <w:rPr>
+                      <w:rFonts w:ascii="Cambria Math" w:hAnsi="Cambria Math" w:cs="Times New Roman"/>
+                    </w:rPr>
+                    <m:t>(z=</m:t>
+                  </m:r>
+                  <m:sSub>
+                    <m:sSubPr>
+                      <m:ctrlPr>
+                        <w:rPr>
+                          <w:rFonts w:ascii="Cambria Math" w:hAnsi="Cambria Math" w:cs="Times New Roman"/>
+                          <w:i/>
+                        </w:rPr>
+                      </m:ctrlPr>
+                    </m:sSubPr>
+                    <m:e>
+                      <m:r>
+                        <w:rPr>
+                          <w:rFonts w:ascii="Cambria Math" w:hAnsi="Cambria Math" w:cs="Times New Roman"/>
+                        </w:rPr>
+                        <m:t>z</m:t>
+                      </m:r>
+                    </m:e>
+                    <m:sub>
+                      <m:r>
+                        <w:rPr>
+                          <w:rFonts w:ascii="Cambria Math" w:hAnsi="Cambria Math" w:cs="Times New Roman"/>
+                        </w:rPr>
+                        <m:t>k</m:t>
+                      </m:r>
+                    </m:sub>
+                  </m:sSub>
+                  <m:r>
+                    <w:rPr>
+                      <w:rFonts w:ascii="Cambria Math" w:hAnsi="Cambria Math" w:cs="Times New Roman"/>
+                    </w:rPr>
+                    <m:t>)</m:t>
+                  </m:r>
+                </m:e>
+              </m:nary>
+            </m:e>
+          </m:nary>
+        </m:oMath>
+      </m:oMathPara>
+    </w:p>
+    <w:p>
+      <w:pPr>
+        <w:pStyle w:val="a3"/>
+        <w:tabs>
+          <w:tab w:val="left" w:pos="7430"/>
+        </w:tabs>
+        <w:ind w:left="360" w:firstLineChars="0" w:firstLine="0"/>
+        <w:rPr>
+          <w:rFonts w:ascii="Times New Roman" w:hAnsi="Times New Roman" w:cs="Times New Roman"/>
+        </w:rPr>
+      </w:pPr>
+      <w:r>
+        <w:rPr>
+          <w:rFonts w:ascii="Times New Roman" w:hAnsi="Times New Roman" w:cs="Times New Roman" w:hint="eastAsia"/>
+        </w:rPr>
+        <w:t>因此结果是一个非常复杂的项，从数值的角度很有可能得到局部解。</w:t>
+      </w:r>
+    </w:p>
+    <w:p>
+      <w:pPr>
+        <w:pStyle w:val="a3"/>
+        <w:tabs>
+          <w:tab w:val="left" w:pos="7430"/>
+        </w:tabs>
+        <w:ind w:left="360" w:firstLineChars="0" w:firstLine="0"/>
+        <w:rPr>
+          <w:rFonts w:ascii="Times New Roman" w:hAnsi="Times New Roman" w:cs="Times New Roman"/>
+        </w:rPr>
+      </w:pPr>
+      <w:r>
+        <w:rPr>
+          <w:rFonts w:ascii="Times New Roman" w:hAnsi="Times New Roman" w:cs="Times New Roman" w:hint="eastAsia"/>
+        </w:rPr>
+        <w:t>在图中对应着最大子图问题（我猜是指极大团），这是一个</w:t>
+      </w:r>
+      <w:r>
+        <w:rPr>
+          <w:rFonts w:ascii="Times New Roman" w:hAnsi="Times New Roman" w:cs="Times New Roman" w:hint="eastAsia"/>
+        </w:rPr>
+        <w:t>NP</w:t>
+      </w:r>
+      <w:r>
+        <w:rPr>
+          <w:rFonts w:ascii="Times New Roman" w:hAnsi="Times New Roman" w:cs="Times New Roman"/>
+        </w:rPr>
+        <w:t xml:space="preserve"> </w:t>
+      </w:r>
+      <w:r>
+        <w:rPr>
+          <w:rFonts w:ascii="Times New Roman" w:hAnsi="Times New Roman" w:cs="Times New Roman" w:hint="eastAsia"/>
+        </w:rPr>
+        <w:t>complete</w:t>
+      </w:r>
+      <w:r>
+        <w:rPr>
+          <w:rFonts w:ascii="Times New Roman" w:hAnsi="Times New Roman" w:cs="Times New Roman" w:hint="eastAsia"/>
+        </w:rPr>
+        <w:t>问题，除非穷举否则得不到全局解。</w:t>
+      </w:r>
+    </w:p>
+    <w:p>
+      <w:pPr>
+        <w:pStyle w:val="a3"/>
+        <w:numPr>
+          <w:ilvl w:val="0"/>
+          <w:numId w:val="42"/>
+        </w:numPr>
+        <w:tabs>
+          <w:tab w:val="left" w:pos="7430"/>
+        </w:tabs>
+        <w:ind w:firstLineChars="0"/>
+        <w:rPr>
+          <w:rFonts w:ascii="Times New Roman" w:hAnsi="Times New Roman" w:cs="Times New Roman"/>
+          <w:b/>
+          <w:bCs/>
+        </w:rPr>
+      </w:pPr>
+      <w:r>
+        <w:rPr>
+          <w:rFonts w:ascii="Times New Roman" w:hAnsi="Times New Roman" w:cs="Times New Roman"/>
+          <w:b/>
+          <w:bCs/>
+        </w:rPr>
+        <w:t>What is the key assumption for graphical model? Using HMM as an example, how much computational complexity has been reduced because of this assumption?</w:t>
+      </w:r>
+    </w:p>
+    <w:p>
+      <w:pPr>
+        <w:pStyle w:val="a3"/>
+        <w:numPr>
+          <w:ilvl w:val="0"/>
+          <w:numId w:val="44"/>
+        </w:numPr>
+        <w:tabs>
+          <w:tab w:val="left" w:pos="7430"/>
+        </w:tabs>
+        <w:ind w:firstLineChars="0"/>
+        <w:rPr>
+          <w:rFonts w:ascii="Times New Roman" w:hAnsi="Times New Roman" w:cs="Times New Roman"/>
+        </w:rPr>
+      </w:pPr>
+      <w:r>
+        <w:rPr>
+          <w:rFonts w:ascii="Times New Roman" w:hAnsi="Times New Roman" w:cs="Times New Roman"/>
+        </w:rPr>
+        <w:t>key assumption</w:t>
+      </w:r>
+      <w:r>
+        <w:rPr>
+          <w:rFonts w:ascii="Times New Roman" w:hAnsi="Times New Roman" w:cs="Times New Roman"/>
+        </w:rPr>
+        <w:t>:</w:t>
+      </w:r>
+      <w:r>
+        <w:rPr>
+          <w:rFonts w:ascii="Times New Roman" w:hAnsi="Times New Roman" w:cs="Times New Roman" w:hint="eastAsia"/>
+        </w:rPr>
+        <w:t>马尔可夫条件</w:t>
+      </w:r>
+      <w:r>
+        <w:rPr>
+          <w:rFonts w:ascii="Times New Roman" w:hAnsi="Times New Roman" w:cs="Times New Roman" w:hint="eastAsia"/>
+        </w:rPr>
+        <w:t>(</w:t>
+      </w:r>
+      <w:r>
+        <w:rPr>
+          <w:rFonts w:ascii="Times New Roman" w:hAnsi="Times New Roman" w:cs="Times New Roman" w:hint="eastAsia"/>
+        </w:rPr>
+        <w:t>下一时刻的状态仅与当前时刻的状态有关，不依赖于过去的状态</w:t>
+      </w:r>
+      <w:r>
+        <w:rPr>
+          <w:rFonts w:ascii="Times New Roman" w:hAnsi="Times New Roman" w:cs="Times New Roman" w:hint="eastAsia"/>
+        </w:rPr>
+        <w:t>)</w:t>
+      </w:r>
+      <w:r>
+        <w:rPr>
+          <w:rFonts w:ascii="Times New Roman" w:hAnsi="Times New Roman" w:cs="Times New Roman" w:hint="eastAsia"/>
+        </w:rPr>
+        <w:t>即局部感知。</w:t>
+      </w:r>
+    </w:p>
+    <w:p>
+      <w:pPr>
+        <w:pStyle w:val="a3"/>
+        <w:numPr>
+          <w:ilvl w:val="0"/>
+          <w:numId w:val="44"/>
+        </w:numPr>
+        <w:tabs>
+          <w:tab w:val="left" w:pos="7430"/>
+        </w:tabs>
+        <w:ind w:firstLineChars="0"/>
+        <w:rPr>
+          <w:rFonts w:ascii="Times New Roman" w:hAnsi="Times New Roman" w:cs="Times New Roman" w:hint="eastAsia"/>
+        </w:rPr>
+      </w:pPr>
+      <w:r>
+        <w:rPr>
+          <w:rFonts w:ascii="Times New Roman" w:hAnsi="Times New Roman" w:cs="Times New Roman" w:hint="eastAsia"/>
+        </w:rPr>
+        <w:t>假设</w:t>
+      </w:r>
+      <w:r>
+        <w:rPr>
+          <w:rFonts w:ascii="Times New Roman" w:hAnsi="Times New Roman" w:cs="Times New Roman" w:hint="eastAsia"/>
+        </w:rPr>
+        <w:t>隐含状态共有</w:t>
+      </w:r>
+      <w:r>
+        <w:rPr>
+          <w:rFonts w:ascii="Times New Roman" w:hAnsi="Times New Roman" w:cs="Times New Roman" w:hint="eastAsia"/>
+        </w:rPr>
+        <w:t>N</w:t>
+      </w:r>
+      <w:r>
+        <w:rPr>
+          <w:rFonts w:ascii="Times New Roman" w:hAnsi="Times New Roman" w:cs="Times New Roman" w:hint="eastAsia"/>
+        </w:rPr>
+        <w:t>种可能的取值，链的长度为</w:t>
+      </w:r>
+      <w:r>
+        <w:rPr>
+          <w:rFonts w:ascii="Times New Roman" w:hAnsi="Times New Roman" w:cs="Times New Roman"/>
+        </w:rPr>
+        <w:t>T</w:t>
+      </w:r>
+      <w:r>
+        <w:rPr>
+          <w:rFonts w:ascii="Times New Roman" w:hAnsi="Times New Roman" w:cs="Times New Roman" w:hint="eastAsia"/>
+        </w:rPr>
+        <w:t>，则计算复杂度从穷举：</w:t>
+      </w:r>
+      <m:oMath>
+        <m:r>
+          <w:rPr>
+            <w:rFonts w:ascii="Cambria Math" w:hAnsi="Cambria Math" w:cs="Times New Roman"/>
+          </w:rPr>
+          <m:t>O(</m:t>
+        </m:r>
+        <m:sSup>
+          <m:sSupPr>
+            <m:ctrlPr>
+              <w:rPr>
+                <w:rFonts w:ascii="Cambria Math" w:hAnsi="Cambria Math" w:cs="Times New Roman"/>
+                <w:i/>
+              </w:rPr>
+            </m:ctrlPr>
+          </m:sSupPr>
+          <m:e>
+            <m:r>
+              <w:rPr>
+                <w:rFonts w:ascii="Cambria Math" w:hAnsi="Cambria Math" w:cs="Times New Roman"/>
+              </w:rPr>
+              <m:t>N</m:t>
+            </m:r>
+          </m:e>
+          <m:sup>
+            <m:r>
+              <w:rPr>
+                <w:rFonts w:ascii="Cambria Math" w:hAnsi="Cambria Math" w:cs="Times New Roman"/>
+              </w:rPr>
+              <m:t>T</m:t>
+            </m:r>
+          </m:sup>
+        </m:sSup>
+        <m:r>
+          <w:rPr>
+            <w:rFonts w:ascii="Cambria Math" w:hAnsi="Cambria Math" w:cs="Times New Roman"/>
+          </w:rPr>
+          <m:t>)</m:t>
+        </m:r>
+      </m:oMath>
+      <w:r>
+        <w:rPr>
+          <w:rFonts w:ascii="Times New Roman" w:hAnsi="Times New Roman" w:cs="Times New Roman" w:hint="eastAsia"/>
+        </w:rPr>
+        <w:t>降低到了</w:t>
+      </w:r>
+      <m:oMath>
+        <m:r>
+          <w:rPr>
+            <w:rFonts w:ascii="Cambria Math" w:hAnsi="Cambria Math" w:cs="Times New Roman" w:hint="eastAsia"/>
+          </w:rPr>
+          <m:t>O</m:t>
+        </m:r>
+        <m:r>
+          <w:rPr>
+            <w:rFonts w:ascii="Cambria Math" w:hAnsi="Cambria Math" w:cs="Times New Roman"/>
+          </w:rPr>
+          <m:t>(T⋅</m:t>
+        </m:r>
+        <m:sSup>
+          <m:sSupPr>
+            <m:ctrlPr>
+              <w:rPr>
+                <w:rFonts w:ascii="Cambria Math" w:hAnsi="Cambria Math" w:cs="Times New Roman"/>
+                <w:i/>
+              </w:rPr>
+            </m:ctrlPr>
+          </m:sSupPr>
+          <m:e>
+            <m:r>
+              <w:rPr>
+                <w:rFonts w:ascii="Cambria Math" w:hAnsi="Cambria Math" w:cs="Times New Roman"/>
+              </w:rPr>
+              <m:t>N</m:t>
+            </m:r>
+          </m:e>
+          <m:sup>
+            <m:r>
+              <w:rPr>
+                <w:rFonts w:ascii="Cambria Math" w:hAnsi="Cambria Math" w:cs="Times New Roman"/>
+              </w:rPr>
+              <m:t>2</m:t>
+            </m:r>
+          </m:sup>
+        </m:sSup>
+        <m:r>
+          <w:rPr>
+            <w:rFonts w:ascii="Cambria Math" w:hAnsi="Cambria Math" w:cs="Times New Roman"/>
+          </w:rPr>
+          <m:t>)</m:t>
+        </m:r>
+      </m:oMath>
+      <w:r>
+        <w:rPr>
+          <w:rFonts w:ascii="Times New Roman" w:hAnsi="Times New Roman" w:cs="Times New Roman" w:hint="eastAsia"/>
+        </w:rPr>
+        <w:t>。</w:t>
+      </w:r>
+    </w:p>
+    <w:p>
+      <w:pPr>
+        <w:pStyle w:val="a3"/>
+        <w:tabs>
+          <w:tab w:val="left" w:pos="7430"/>
+        </w:tabs>
+        <w:ind w:left="360" w:firstLineChars="0" w:firstLine="0"/>
+        <w:rPr>
+          <w:rFonts w:ascii="Times New Roman" w:hAnsi="Times New Roman" w:cs="Times New Roman" w:hint="eastAsia"/>
+        </w:rPr>
+      </w:pPr>
+    </w:p>
+    <w:p>
+      <w:pPr>
+        <w:tabs>
+          <w:tab w:val="left" w:pos="7430"/>
+        </w:tabs>
         <w:rPr>
           <w:rFonts w:ascii="Times New Roman" w:hAnsi="Times New Roman" w:cs="Times New Roman"/>
           <w:b/>
@@ -7325,8 +9193,31 @@
           <w:sz w:val="24"/>
           <w:szCs w:val="28"/>
         </w:rPr>
+      </w:pPr>
+      <w:bookmarkStart w:id="3" w:name="_Hlk28788341"/>
+      <w:r>
+        <w:rPr>
+          <w:rFonts w:ascii="Times New Roman" w:hAnsi="Times New Roman" w:cs="Times New Roman" w:hint="eastAsia"/>
+          <w:b/>
+          <w:bCs/>
+          <w:sz w:val="24"/>
+          <w:szCs w:val="28"/>
+        </w:rPr>
+        <w:t>Re</w:t>
+      </w:r>
+      <w:r>
+        <w:rPr>
+          <w:rFonts w:ascii="Times New Roman" w:hAnsi="Times New Roman" w:cs="Times New Roman"/>
+          <w:b/>
+          <w:bCs/>
+          <w:sz w:val="24"/>
+          <w:szCs w:val="28"/>
+        </w:rPr>
         <w:t>presentation and Deep Learning</w:t>
       </w:r>
+      <w:bookmarkStart w:id="4" w:name="_GoBack"/>
+      <w:bookmarkEnd w:id="3"/>
+      <w:bookmarkEnd w:id="4"/>
     </w:p>
     <w:p>
       <w:pPr>
@@ -7389,8 +9280,16 @@
         <w:rPr>
           <w:rFonts w:ascii="Times New Roman" w:hAnsi="Times New Roman" w:cs="Times New Roman" w:hint="eastAsia"/>
         </w:rPr>
-        <w:t>推导（参考吴恩达</w:t>
-      </w:r>
+        <w:t>推导（参考</w:t>
+      </w:r>
+      <w:proofErr w:type="gramStart"/>
+      <w:r>
+        <w:rPr>
+          <w:rFonts w:ascii="Times New Roman" w:hAnsi="Times New Roman" w:cs="Times New Roman" w:hint="eastAsia"/>
+        </w:rPr>
+        <w:t>吴恩达</w:t>
+      </w:r>
+      <w:proofErr w:type="gramEnd"/>
       <w:r>
         <w:rPr>
           <w:rFonts w:ascii="Times New Roman" w:hAnsi="Times New Roman" w:cs="Times New Roman" w:hint="eastAsia"/>
@@ -7881,11 +9780,19 @@
           <m:t>u</m:t>
         </m:r>
       </m:oMath>
-      <w:r>
-        <w:rPr>
-          <w:rFonts w:ascii="Times New Roman" w:hAnsi="Times New Roman" w:cs="Times New Roman" w:hint="eastAsia"/>
-        </w:rPr>
-        <w:t>求导数得：</w:t>
+      <w:proofErr w:type="gramStart"/>
+      <w:r>
+        <w:rPr>
+          <w:rFonts w:ascii="Times New Roman" w:hAnsi="Times New Roman" w:cs="Times New Roman" w:hint="eastAsia"/>
+        </w:rPr>
+        <w:t>求导数</w:t>
+      </w:r>
+      <w:proofErr w:type="gramEnd"/>
+      <w:r>
+        <w:rPr>
+          <w:rFonts w:ascii="Times New Roman" w:hAnsi="Times New Roman" w:cs="Times New Roman" w:hint="eastAsia"/>
+        </w:rPr>
+        <w:t>得：</w:t>
       </w:r>
     </w:p>
     <w:p>
@@ -8239,6 +10146,7 @@
           <w:i/>
           <w:noProof/>
         </w:rPr>
+        <w:lastRenderedPageBreak/>
         <w:drawing>
           <wp:inline distT="0" distB="0" distL="0" distR="0">
             <wp:extent cx="1905165" cy="1204064"/>
@@ -8440,12 +10348,21 @@
         </w:rPr>
         <w:t>k</w:t>
       </w:r>
-      <w:r>
-        <w:rPr>
-          <w:rFonts w:ascii="Times New Roman" w:hAnsi="Times New Roman" w:cs="Times New Roman" w:hint="eastAsia"/>
-          <w:iCs/>
-        </w:rPr>
-        <w:t>个特征向量</w:t>
+      <w:proofErr w:type="gramStart"/>
+      <w:r>
+        <w:rPr>
+          <w:rFonts w:ascii="Times New Roman" w:hAnsi="Times New Roman" w:cs="Times New Roman" w:hint="eastAsia"/>
+          <w:iCs/>
+        </w:rPr>
+        <w:t>个</w:t>
+      </w:r>
+      <w:proofErr w:type="gramEnd"/>
+      <w:r>
+        <w:rPr>
+          <w:rFonts w:ascii="Times New Roman" w:hAnsi="Times New Roman" w:cs="Times New Roman" w:hint="eastAsia"/>
+          <w:iCs/>
+        </w:rPr>
+        <w:t>特征向量</w:t>
       </w:r>
       <w:r>
         <w:rPr>
@@ -8461,12 +10378,21 @@
         </w:rPr>
         <w:t>k</w:t>
       </w:r>
-      <w:r>
-        <w:rPr>
-          <w:rFonts w:ascii="Times New Roman" w:hAnsi="Times New Roman" w:cs="Times New Roman" w:hint="eastAsia"/>
-          <w:iCs/>
-        </w:rPr>
-        <w:t>个向量是正交的</w:t>
+      <w:proofErr w:type="gramStart"/>
+      <w:r>
+        <w:rPr>
+          <w:rFonts w:ascii="Times New Roman" w:hAnsi="Times New Roman" w:cs="Times New Roman" w:hint="eastAsia"/>
+          <w:iCs/>
+        </w:rPr>
+        <w:t>个</w:t>
+      </w:r>
+      <w:proofErr w:type="gramEnd"/>
+      <w:r>
+        <w:rPr>
+          <w:rFonts w:ascii="Times New Roman" w:hAnsi="Times New Roman" w:cs="Times New Roman" w:hint="eastAsia"/>
+          <w:iCs/>
+        </w:rPr>
+        <w:t>向量是正交的</w:t>
       </w:r>
       <w:r>
         <w:rPr>
@@ -9583,7 +11509,6 @@
           <w:bCs/>
           <w:iCs/>
         </w:rPr>
-        <w:lastRenderedPageBreak/>
         <w:t>What is the difference between a singular value and its Eigen value? Explain the resulting singular values of an SVD for how the features were originally distributed;</w:t>
       </w:r>
     </w:p>
@@ -9606,6 +11531,7 @@
           <w:rFonts w:ascii="Calibri" w:eastAsia="宋体" w:hAnsi="Calibri" w:cs="Times New Roman"/>
           <w:noProof/>
         </w:rPr>
+        <w:lastRenderedPageBreak/>
         <w:drawing>
           <wp:inline distT="0" distB="0" distL="0" distR="0" wp14:anchorId="6E72E514" wp14:editId="48CB15B8">
             <wp:extent cx="4126523" cy="3520515"/>
@@ -10069,12 +11995,21 @@
           <w:iCs/>
         </w:rPr>
       </w:pPr>
-      <w:r>
-        <w:rPr>
-          <w:rFonts w:ascii="Times New Roman" w:hAnsi="Times New Roman" w:cs="Times New Roman" w:hint="eastAsia"/>
-          <w:iCs/>
-        </w:rPr>
-        <w:t>不冗余</w:t>
+      <w:proofErr w:type="gramStart"/>
+      <w:r>
+        <w:rPr>
+          <w:rFonts w:ascii="Times New Roman" w:hAnsi="Times New Roman" w:cs="Times New Roman" w:hint="eastAsia"/>
+          <w:iCs/>
+        </w:rPr>
+        <w:t>不</w:t>
+      </w:r>
+      <w:proofErr w:type="gramEnd"/>
+      <w:r>
+        <w:rPr>
+          <w:rFonts w:ascii="Times New Roman" w:hAnsi="Times New Roman" w:cs="Times New Roman" w:hint="eastAsia"/>
+          <w:iCs/>
+        </w:rPr>
+        <w:t>冗余</w:t>
       </w:r>
       <w:r>
         <w:rPr>
@@ -10300,7 +12235,27 @@
           <w:bCs/>
           <w:iCs/>
         </w:rPr>
-        <w:t>Compare the advantage and disadvantage of using either sigmoid or ReLu as an activation function?</w:t>
+        <w:t xml:space="preserve">Compare the advantage and disadvantage of using either sigmoid or </w:t>
+      </w:r>
+      <w:proofErr w:type="spellStart"/>
+      <w:r>
+        <w:rPr>
+          <w:rFonts w:ascii="Times New Roman" w:hAnsi="Times New Roman" w:cs="Times New Roman"/>
+          <w:b/>
+          <w:bCs/>
+          <w:iCs/>
+        </w:rPr>
+        <w:t>ReLu</w:t>
+      </w:r>
+      <w:proofErr w:type="spellEnd"/>
+      <w:r>
+        <w:rPr>
+          <w:rFonts w:ascii="Times New Roman" w:hAnsi="Times New Roman" w:cs="Times New Roman"/>
+          <w:b/>
+          <w:bCs/>
+          <w:iCs/>
+        </w:rPr>
+        <w:t xml:space="preserve"> as an activation function?</w:t>
       </w:r>
     </w:p>
     <w:p>
@@ -10372,7 +12327,23 @@
           <w:rFonts w:ascii="Times New Roman" w:hAnsi="Times New Roman" w:cs="Times New Roman" w:hint="eastAsia"/>
           <w:iCs/>
         </w:rPr>
-        <w:t>的值，可以被看做某种概率，相当于复杂的数学问题转化为</w:t>
+        <w:t>的值，可以被</w:t>
+      </w:r>
+      <w:proofErr w:type="gramStart"/>
+      <w:r>
+        <w:rPr>
+          <w:rFonts w:ascii="Times New Roman" w:hAnsi="Times New Roman" w:cs="Times New Roman" w:hint="eastAsia"/>
+          <w:iCs/>
+        </w:rPr>
+        <w:t>看做</w:t>
+      </w:r>
+      <w:proofErr w:type="gramEnd"/>
+      <w:r>
+        <w:rPr>
+          <w:rFonts w:ascii="Times New Roman" w:hAnsi="Times New Roman" w:cs="Times New Roman" w:hint="eastAsia"/>
+          <w:iCs/>
+        </w:rPr>
+        <w:t>某种概率，相当于复杂的数学问题转化为</w:t>
       </w:r>
       <w:r>
         <w:rPr>
@@ -10413,7 +12384,6 @@
           <w:rFonts w:ascii="Times New Roman" w:hAnsi="Times New Roman" w:cs="Times New Roman" w:hint="eastAsia"/>
           <w:iCs/>
         </w:rPr>
-        <w:lastRenderedPageBreak/>
         <w:t>缺点：</w:t>
       </w:r>
     </w:p>
@@ -10482,6 +12452,7 @@
           <w:rFonts w:ascii="Times New Roman" w:hAnsi="Times New Roman" w:cs="Times New Roman" w:hint="eastAsia"/>
           <w:iCs/>
         </w:rPr>
+        <w:lastRenderedPageBreak/>
         <w:t>2</w:t>
       </w:r>
       <w:r>
@@ -10510,7 +12481,39 @@
           <w:rFonts w:ascii="Times New Roman" w:hAnsi="Times New Roman" w:cs="Times New Roman" w:hint="eastAsia"/>
           <w:iCs/>
         </w:rPr>
-        <w:t>附近的值有较为大的梯度，若网络较深则影响无法有效的向前传递。</w:t>
+        <w:t>附近的值有</w:t>
+      </w:r>
+      <w:proofErr w:type="gramStart"/>
+      <w:r>
+        <w:rPr>
+          <w:rFonts w:ascii="Times New Roman" w:hAnsi="Times New Roman" w:cs="Times New Roman" w:hint="eastAsia"/>
+          <w:iCs/>
+        </w:rPr>
+        <w:t>较为大</w:t>
+      </w:r>
+      <w:proofErr w:type="gramEnd"/>
+      <w:r>
+        <w:rPr>
+          <w:rFonts w:ascii="Times New Roman" w:hAnsi="Times New Roman" w:cs="Times New Roman" w:hint="eastAsia"/>
+          <w:iCs/>
+        </w:rPr>
+        <w:t>的梯度，</w:t>
+      </w:r>
+      <w:proofErr w:type="gramStart"/>
+      <w:r>
+        <w:rPr>
+          <w:rFonts w:ascii="Times New Roman" w:hAnsi="Times New Roman" w:cs="Times New Roman" w:hint="eastAsia"/>
+          <w:iCs/>
+        </w:rPr>
+        <w:t>若网络</w:t>
+      </w:r>
+      <w:proofErr w:type="gramEnd"/>
+      <w:r>
+        <w:rPr>
+          <w:rFonts w:ascii="Times New Roman" w:hAnsi="Times New Roman" w:cs="Times New Roman" w:hint="eastAsia"/>
+          <w:iCs/>
+        </w:rPr>
+        <w:t>较深则影响无法有效的向前传递。</w:t>
       </w:r>
     </w:p>
     <w:p>
@@ -10597,6 +12600,7 @@
           <w:iCs/>
         </w:rPr>
       </w:pPr>
+      <w:proofErr w:type="spellStart"/>
       <w:r>
         <w:rPr>
           <w:rFonts w:ascii="Times New Roman" w:hAnsi="Times New Roman" w:cs="Times New Roman" w:hint="eastAsia"/>
@@ -10604,6 +12608,7 @@
         </w:rPr>
         <w:t>ReLU</w:t>
       </w:r>
+      <w:proofErr w:type="spellEnd"/>
       <w:r>
         <w:rPr>
           <w:rFonts w:ascii="Times New Roman" w:hAnsi="Times New Roman" w:cs="Times New Roman" w:hint="eastAsia"/>
@@ -10629,7 +12634,23 @@
           <w:rFonts w:ascii="Times New Roman" w:hAnsi="Times New Roman" w:cs="Times New Roman" w:hint="eastAsia"/>
           <w:iCs/>
         </w:rPr>
-        <w:t>优点：解决梯度爆炸；模型较凸，减少局部解。</w:t>
+        <w:t>优点：解决梯度爆炸；模型较</w:t>
+      </w:r>
+      <w:proofErr w:type="gramStart"/>
+      <w:r>
+        <w:rPr>
+          <w:rFonts w:ascii="Times New Roman" w:hAnsi="Times New Roman" w:cs="Times New Roman" w:hint="eastAsia"/>
+          <w:iCs/>
+        </w:rPr>
+        <w:t>凸</w:t>
+      </w:r>
+      <w:proofErr w:type="gramEnd"/>
+      <w:r>
+        <w:rPr>
+          <w:rFonts w:ascii="Times New Roman" w:hAnsi="Times New Roman" w:cs="Times New Roman" w:hint="eastAsia"/>
+          <w:iCs/>
+        </w:rPr>
+        <w:t>，减少局部解。</w:t>
       </w:r>
     </w:p>
     <w:p>
@@ -10649,7 +12670,23 @@
           <w:rFonts w:ascii="Times New Roman" w:hAnsi="Times New Roman" w:cs="Times New Roman" w:hint="eastAsia"/>
           <w:iCs/>
         </w:rPr>
-        <w:t>缺点：输出不归一，同层不同结点的输出无法相互比较。</w:t>
+        <w:t>缺点：输出不归</w:t>
+      </w:r>
+      <w:proofErr w:type="gramStart"/>
+      <w:r>
+        <w:rPr>
+          <w:rFonts w:ascii="Times New Roman" w:hAnsi="Times New Roman" w:cs="Times New Roman" w:hint="eastAsia"/>
+          <w:iCs/>
+        </w:rPr>
+        <w:t>一</w:t>
+      </w:r>
+      <w:proofErr w:type="gramEnd"/>
+      <w:r>
+        <w:rPr>
+          <w:rFonts w:ascii="Times New Roman" w:hAnsi="Times New Roman" w:cs="Times New Roman" w:hint="eastAsia"/>
+          <w:iCs/>
+        </w:rPr>
+        <w:t>，同层不同结点的输出无法相互比较。</w:t>
       </w:r>
     </w:p>
     <w:p>
@@ -10948,7 +12985,23 @@
           <w:rFonts w:ascii="Times New Roman" w:hAnsi="Times New Roman" w:cs="Times New Roman" w:hint="eastAsia"/>
           <w:iCs/>
         </w:rPr>
-        <w:t>数据不在欧式空间，输入数据的各维度表达的含义不同，因大小的不同会产生各种</w:t>
+        <w:t>数据不在欧式空间，输入数据的各维</w:t>
+      </w:r>
+      <w:proofErr w:type="gramStart"/>
+      <w:r>
+        <w:rPr>
+          <w:rFonts w:ascii="Times New Roman" w:hAnsi="Times New Roman" w:cs="Times New Roman" w:hint="eastAsia"/>
+          <w:iCs/>
+        </w:rPr>
+        <w:t>度表达</w:t>
+      </w:r>
+      <w:proofErr w:type="gramEnd"/>
+      <w:r>
+        <w:rPr>
+          <w:rFonts w:ascii="Times New Roman" w:hAnsi="Times New Roman" w:cs="Times New Roman" w:hint="eastAsia"/>
+          <w:iCs/>
+        </w:rPr>
+        <w:t>的含义不同，因大小的不同会产生各种</w:t>
       </w:r>
       <w:r>
         <w:rPr>
@@ -11393,8 +13446,17 @@
           <w:bCs/>
           <w:iCs/>
         </w:rPr>
+        <w:t xml:space="preserve">Explain the importance of appropriate feature selection being compatible with model </w:t>
+      </w:r>
+      <w:r>
+        <w:rPr>
+          <w:rFonts w:ascii="Times New Roman" w:hAnsi="Times New Roman" w:cs="Times New Roman"/>
+          <w:b/>
+          <w:bCs/>
+          <w:iCs/>
+        </w:rPr>
         <w:lastRenderedPageBreak/>
-        <w:t>Explain the importance of appropriate feature selection being compatible with model selection in the context of model complexity.</w:t>
+        <w:t>selection in the context of model complexity.</w:t>
       </w:r>
     </w:p>
     <w:p>
@@ -11783,7 +13845,39 @@
           <w:rFonts w:ascii="Times New Roman" w:hAnsi="Times New Roman" w:cs="Times New Roman" w:hint="eastAsia"/>
           <w:iCs/>
         </w:rPr>
-        <w:t>的每一次训练可以被看做一个小图灵机，它的收敛与逻辑无法与其他的训练结果归一，实际上求解的是每一个局部的</w:t>
+        <w:t>的每一次训练可以被</w:t>
+      </w:r>
+      <w:proofErr w:type="gramStart"/>
+      <w:r>
+        <w:rPr>
+          <w:rFonts w:ascii="Times New Roman" w:hAnsi="Times New Roman" w:cs="Times New Roman" w:hint="eastAsia"/>
+          <w:iCs/>
+        </w:rPr>
+        <w:t>看做</w:t>
+      </w:r>
+      <w:proofErr w:type="gramEnd"/>
+      <w:r>
+        <w:rPr>
+          <w:rFonts w:ascii="Times New Roman" w:hAnsi="Times New Roman" w:cs="Times New Roman" w:hint="eastAsia"/>
+          <w:iCs/>
+        </w:rPr>
+        <w:t>一个小图灵机，它的收敛与逻辑无法与其他的训练结果归</w:t>
+      </w:r>
+      <w:proofErr w:type="gramStart"/>
+      <w:r>
+        <w:rPr>
+          <w:rFonts w:ascii="Times New Roman" w:hAnsi="Times New Roman" w:cs="Times New Roman" w:hint="eastAsia"/>
+          <w:iCs/>
+        </w:rPr>
+        <w:t>一</w:t>
+      </w:r>
+      <w:proofErr w:type="gramEnd"/>
+      <w:r>
+        <w:rPr>
+          <w:rFonts w:ascii="Times New Roman" w:hAnsi="Times New Roman" w:cs="Times New Roman" w:hint="eastAsia"/>
+          <w:iCs/>
+        </w:rPr>
+        <w:t>，实际上求解的是每一个局部的</w:t>
       </w:r>
       <w:r>
         <w:rPr>
@@ -11918,6 +14012,9 @@
         </w:rPr>
       </w:pPr>
       <w:r>
+        <w:rPr>
+          <w:noProof/>
+        </w:rPr>
         <w:drawing>
           <wp:anchor distT="0" distB="0" distL="114300" distR="114300" simplePos="0" relativeHeight="251678720" behindDoc="0" locked="0" layoutInCell="1" allowOverlap="1" wp14:anchorId="7DA4A8AE">
             <wp:simplePos x="0" y="0"/>
@@ -11975,6 +14072,9 @@
         </w:drawing>
       </w:r>
       <w:r>
+        <w:rPr>
+          <w:noProof/>
+        </w:rPr>
         <w:drawing>
           <wp:anchor distT="0" distB="0" distL="114300" distR="114300" simplePos="0" relativeHeight="251677696" behindDoc="0" locked="0" layoutInCell="1" allowOverlap="1" wp14:anchorId="0CD428B4">
             <wp:simplePos x="0" y="0"/>
@@ -12117,7 +14217,27 @@
           <w:bCs/>
           <w:iCs/>
         </w:rPr>
-        <w:t>LSTM integrate short and long term processes, what is the central issue to address to achieve at least some success?</w:t>
+        <w:t xml:space="preserve">LSTM integrate </w:t>
+      </w:r>
+      <w:proofErr w:type="gramStart"/>
+      <w:r>
+        <w:rPr>
+          <w:rFonts w:ascii="Times New Roman" w:hAnsi="Times New Roman" w:cs="Times New Roman"/>
+          <w:b/>
+          <w:bCs/>
+          <w:iCs/>
+        </w:rPr>
+        <w:t>short and long term</w:t>
+      </w:r>
+      <w:proofErr w:type="gramEnd"/>
+      <w:r>
+        <w:rPr>
+          <w:rFonts w:ascii="Times New Roman" w:hAnsi="Times New Roman" w:cs="Times New Roman"/>
+          <w:b/>
+          <w:bCs/>
+          <w:iCs/>
+        </w:rPr>
+        <w:t xml:space="preserve"> processes, what is the central issue to address to achieve at least some success?</w:t>
       </w:r>
     </w:p>
     <w:p>
@@ -12264,7 +14384,7 @@
         </w:tabs>
         <w:ind w:firstLineChars="0"/>
         <w:rPr>
-          <w:rFonts w:ascii="Times New Roman" w:hAnsi="Times New Roman" w:cs="Times New Roman" w:hint="eastAsia"/>
+          <w:rFonts w:ascii="Times New Roman" w:hAnsi="Times New Roman" w:cs="Times New Roman"/>
           <w:iCs/>
         </w:rPr>
       </w:pPr>
@@ -12303,8 +14423,6 @@
         </w:rPr>
         <w:t>，</w:t>
       </w:r>
-      <w:bookmarkStart w:id="3" w:name="_GoBack"/>
-      <w:bookmarkEnd w:id="3"/>
       <w:r>
         <w:rPr>
           <w:rFonts w:ascii="Times New Roman" w:hAnsi="Times New Roman" w:cs="Times New Roman" w:hint="eastAsia"/>
@@ -13135,6 +15253,119 @@
     </w:lvl>
   </w:abstractNum>
   <w:abstractNum w:abstractNumId="7" w15:restartNumberingAfterBreak="0">
+    <w:nsid w:val="108620CE"/>
+    <w:multiLevelType w:val="hybridMultilevel"/>
+    <w:tmpl w:val="E272E6FC"/>
+    <w:lvl w:ilvl="0" w:tplc="04090001">
+      <w:start w:val="1"/>
+      <w:numFmt w:val="bullet"/>
+      <w:lvlText w:val=""/>
+      <w:lvlJc w:val="left"/>
+      <w:pPr>
+        <w:ind w:left="780" w:hanging="420"/>
+      </w:pPr>
+      <w:rPr>
+        <w:rFonts w:ascii="Wingdings" w:hAnsi="Wingdings" w:hint="default"/>
+      </w:rPr>
+    </w:lvl>
+    <w:lvl w:ilvl="1" w:tplc="04090003" w:tentative="1">
+      <w:start w:val="1"/>
+      <w:numFmt w:val="bullet"/>
+      <w:lvlText w:val=""/>
+      <w:lvlJc w:val="left"/>
+      <w:pPr>
+        <w:ind w:left="1200" w:hanging="420"/>
+      </w:pPr>
+      <w:rPr>
+        <w:rFonts w:ascii="Wingdings" w:hAnsi="Wingdings" w:hint="default"/>
+      </w:rPr>
+    </w:lvl>
+    <w:lvl w:ilvl="2" w:tplc="04090005" w:tentative="1">
+      <w:start w:val="1"/>
+      <w:numFmt w:val="bullet"/>
+      <w:lvlText w:val=""/>
+      <w:lvlJc w:val="left"/>
+      <w:pPr>
+        <w:ind w:left="1620" w:hanging="420"/>
+      </w:pPr>
+      <w:rPr>
+        <w:rFonts w:ascii="Wingdings" w:hAnsi="Wingdings" w:hint="default"/>
+      </w:rPr>
+    </w:lvl>
+    <w:lvl w:ilvl="3" w:tplc="04090001" w:tentative="1">
+      <w:start w:val="1"/>
+      <w:numFmt w:val="bullet"/>
+      <w:lvlText w:val=""/>
+      <w:lvlJc w:val="left"/>
+      <w:pPr>
+        <w:ind w:left="2040" w:hanging="420"/>
+      </w:pPr>
+      <w:rPr>
+        <w:rFonts w:ascii="Wingdings" w:hAnsi="Wingdings" w:hint="default"/>
+      </w:rPr>
+    </w:lvl>
+    <w:lvl w:ilvl="4" w:tplc="04090003" w:tentative="1">
+      <w:start w:val="1"/>
+      <w:numFmt w:val="bullet"/>
+      <w:lvlText w:val=""/>
+      <w:lvlJc w:val="left"/>
+      <w:pPr>
+        <w:ind w:left="2460" w:hanging="420"/>
+      </w:pPr>
+      <w:rPr>
+        <w:rFonts w:ascii="Wingdings" w:hAnsi="Wingdings" w:hint="default"/>
+      </w:rPr>
+    </w:lvl>
+    <w:lvl w:ilvl="5" w:tplc="04090005" w:tentative="1">
+      <w:start w:val="1"/>
+      <w:numFmt w:val="bullet"/>
+      <w:lvlText w:val=""/>
+      <w:lvlJc w:val="left"/>
+      <w:pPr>
+        <w:ind w:left="2880" w:hanging="420"/>
+      </w:pPr>
+      <w:rPr>
+        <w:rFonts w:ascii="Wingdings" w:hAnsi="Wingdings" w:hint="default"/>
+      </w:rPr>
+    </w:lvl>
+    <w:lvl w:ilvl="6" w:tplc="04090001" w:tentative="1">
+      <w:start w:val="1"/>
+      <w:numFmt w:val="bullet"/>
+      <w:lvlText w:val=""/>
+      <w:lvlJc w:val="left"/>
+      <w:pPr>
+        <w:ind w:left="3300" w:hanging="420"/>
+      </w:pPr>
+      <w:rPr>
+        <w:rFonts w:ascii="Wingdings" w:hAnsi="Wingdings" w:hint="default"/>
+      </w:rPr>
+    </w:lvl>
+    <w:lvl w:ilvl="7" w:tplc="04090003" w:tentative="1">
+      <w:start w:val="1"/>
+      <w:numFmt w:val="bullet"/>
+      <w:lvlText w:val=""/>
+      <w:lvlJc w:val="left"/>
+      <w:pPr>
+        <w:ind w:left="3720" w:hanging="420"/>
+      </w:pPr>
+      <w:rPr>
+        <w:rFonts w:ascii="Wingdings" w:hAnsi="Wingdings" w:hint="default"/>
+      </w:rPr>
+    </w:lvl>
+    <w:lvl w:ilvl="8" w:tplc="04090005" w:tentative="1">
+      <w:start w:val="1"/>
+      <w:numFmt w:val="bullet"/>
+      <w:lvlText w:val=""/>
+      <w:lvlJc w:val="left"/>
+      <w:pPr>
+        <w:ind w:left="4140" w:hanging="420"/>
+      </w:pPr>
+      <w:rPr>
+        <w:rFonts w:ascii="Wingdings" w:hAnsi="Wingdings" w:hint="default"/>
+      </w:rPr>
+    </w:lvl>
+  </w:abstractNum>
+  <w:abstractNum w:abstractNumId="8" w15:restartNumberingAfterBreak="0">
     <w:nsid w:val="15D678D9"/>
     <w:multiLevelType w:val="hybridMultilevel"/>
     <w:tmpl w:val="D4C2B98E"/>
@@ -13247,7 +15478,7 @@
       </w:rPr>
     </w:lvl>
   </w:abstractNum>
-  <w:abstractNum w:abstractNumId="8" w15:restartNumberingAfterBreak="0">
+  <w:abstractNum w:abstractNumId="9" w15:restartNumberingAfterBreak="0">
     <w:nsid w:val="2194749D"/>
     <w:multiLevelType w:val="hybridMultilevel"/>
     <w:tmpl w:val="DB909E56"/>
@@ -13360,7 +15591,7 @@
       </w:rPr>
     </w:lvl>
   </w:abstractNum>
-  <w:abstractNum w:abstractNumId="9" w15:restartNumberingAfterBreak="0">
+  <w:abstractNum w:abstractNumId="10" w15:restartNumberingAfterBreak="0">
     <w:nsid w:val="259046F0"/>
     <w:multiLevelType w:val="hybridMultilevel"/>
     <w:tmpl w:val="938AAF38"/>
@@ -13473,7 +15704,7 @@
       </w:rPr>
     </w:lvl>
   </w:abstractNum>
-  <w:abstractNum w:abstractNumId="10" w15:restartNumberingAfterBreak="0">
+  <w:abstractNum w:abstractNumId="11" w15:restartNumberingAfterBreak="0">
     <w:nsid w:val="28435CFA"/>
     <w:multiLevelType w:val="hybridMultilevel"/>
     <w:tmpl w:val="3CB6746E"/>
@@ -13586,7 +15817,7 @@
       </w:rPr>
     </w:lvl>
   </w:abstractNum>
-  <w:abstractNum w:abstractNumId="11" w15:restartNumberingAfterBreak="0">
+  <w:abstractNum w:abstractNumId="12" w15:restartNumberingAfterBreak="0">
     <w:nsid w:val="2B6D2510"/>
     <w:multiLevelType w:val="hybridMultilevel"/>
     <w:tmpl w:val="17B4A13C"/>
@@ -13699,7 +15930,7 @@
       </w:rPr>
     </w:lvl>
   </w:abstractNum>
-  <w:abstractNum w:abstractNumId="12" w15:restartNumberingAfterBreak="0">
+  <w:abstractNum w:abstractNumId="13" w15:restartNumberingAfterBreak="0">
     <w:nsid w:val="2C99127A"/>
     <w:multiLevelType w:val="hybridMultilevel"/>
     <w:tmpl w:val="6EC85DC0"/>
@@ -13790,7 +16021,7 @@
       </w:pPr>
     </w:lvl>
   </w:abstractNum>
-  <w:abstractNum w:abstractNumId="13" w15:restartNumberingAfterBreak="0">
+  <w:abstractNum w:abstractNumId="14" w15:restartNumberingAfterBreak="0">
     <w:nsid w:val="32116731"/>
     <w:multiLevelType w:val="hybridMultilevel"/>
     <w:tmpl w:val="06867D54"/>
@@ -13882,7 +16113,7 @@
       </w:pPr>
     </w:lvl>
   </w:abstractNum>
-  <w:abstractNum w:abstractNumId="14" w15:restartNumberingAfterBreak="0">
+  <w:abstractNum w:abstractNumId="15" w15:restartNumberingAfterBreak="0">
     <w:nsid w:val="3A342779"/>
     <w:multiLevelType w:val="hybridMultilevel"/>
     <w:tmpl w:val="1116C15A"/>
@@ -13995,7 +16226,7 @@
       </w:rPr>
     </w:lvl>
   </w:abstractNum>
-  <w:abstractNum w:abstractNumId="15" w15:restartNumberingAfterBreak="0">
+  <w:abstractNum w:abstractNumId="16" w15:restartNumberingAfterBreak="0">
     <w:nsid w:val="3BFF556E"/>
     <w:multiLevelType w:val="hybridMultilevel"/>
     <w:tmpl w:val="0C84980A"/>
@@ -14108,7 +16339,7 @@
       </w:rPr>
     </w:lvl>
   </w:abstractNum>
-  <w:abstractNum w:abstractNumId="16" w15:restartNumberingAfterBreak="0">
+  <w:abstractNum w:abstractNumId="17" w15:restartNumberingAfterBreak="0">
     <w:nsid w:val="3E3359E4"/>
     <w:multiLevelType w:val="hybridMultilevel"/>
     <w:tmpl w:val="7FD0B63E"/>
@@ -14221,7 +16452,7 @@
       </w:rPr>
     </w:lvl>
   </w:abstractNum>
-  <w:abstractNum w:abstractNumId="17" w15:restartNumberingAfterBreak="0">
+  <w:abstractNum w:abstractNumId="18" w15:restartNumberingAfterBreak="0">
     <w:nsid w:val="412F6CF3"/>
     <w:multiLevelType w:val="hybridMultilevel"/>
     <w:tmpl w:val="F3047F8A"/>
@@ -14313,7 +16544,7 @@
       </w:pPr>
     </w:lvl>
   </w:abstractNum>
-  <w:abstractNum w:abstractNumId="18" w15:restartNumberingAfterBreak="0">
+  <w:abstractNum w:abstractNumId="19" w15:restartNumberingAfterBreak="0">
     <w:nsid w:val="42A449D4"/>
     <w:multiLevelType w:val="hybridMultilevel"/>
     <w:tmpl w:val="745089AC"/>
@@ -14428,7 +16659,7 @@
       </w:rPr>
     </w:lvl>
   </w:abstractNum>
-  <w:abstractNum w:abstractNumId="19" w15:restartNumberingAfterBreak="0">
+  <w:abstractNum w:abstractNumId="20" w15:restartNumberingAfterBreak="0">
     <w:nsid w:val="453B1A64"/>
     <w:multiLevelType w:val="hybridMultilevel"/>
     <w:tmpl w:val="34724BC8"/>
@@ -14541,7 +16772,7 @@
       </w:rPr>
     </w:lvl>
   </w:abstractNum>
-  <w:abstractNum w:abstractNumId="20" w15:restartNumberingAfterBreak="0">
+  <w:abstractNum w:abstractNumId="21" w15:restartNumberingAfterBreak="0">
     <w:nsid w:val="4F3E429C"/>
     <w:multiLevelType w:val="hybridMultilevel"/>
     <w:tmpl w:val="40C2DF7E"/>
@@ -14654,7 +16885,7 @@
       </w:rPr>
     </w:lvl>
   </w:abstractNum>
-  <w:abstractNum w:abstractNumId="21" w15:restartNumberingAfterBreak="0">
+  <w:abstractNum w:abstractNumId="22" w15:restartNumberingAfterBreak="0">
     <w:nsid w:val="50A57E5D"/>
     <w:multiLevelType w:val="hybridMultilevel"/>
     <w:tmpl w:val="279CF280"/>
@@ -14767,7 +16998,7 @@
       </w:rPr>
     </w:lvl>
   </w:abstractNum>
-  <w:abstractNum w:abstractNumId="22" w15:restartNumberingAfterBreak="0">
+  <w:abstractNum w:abstractNumId="23" w15:restartNumberingAfterBreak="0">
     <w:nsid w:val="541155E9"/>
     <w:multiLevelType w:val="hybridMultilevel"/>
     <w:tmpl w:val="3D08E0AE"/>
@@ -14880,7 +17111,7 @@
       </w:rPr>
     </w:lvl>
   </w:abstractNum>
-  <w:abstractNum w:abstractNumId="23" w15:restartNumberingAfterBreak="0">
+  <w:abstractNum w:abstractNumId="24" w15:restartNumberingAfterBreak="0">
     <w:nsid w:val="549F28E3"/>
     <w:multiLevelType w:val="hybridMultilevel"/>
     <w:tmpl w:val="CFE40CC0"/>
@@ -14993,7 +17224,7 @@
       </w:rPr>
     </w:lvl>
   </w:abstractNum>
-  <w:abstractNum w:abstractNumId="24" w15:restartNumberingAfterBreak="0">
+  <w:abstractNum w:abstractNumId="25" w15:restartNumberingAfterBreak="0">
     <w:nsid w:val="5ACC1F9E"/>
     <w:multiLevelType w:val="hybridMultilevel"/>
     <w:tmpl w:val="626C43A0"/>
@@ -15106,7 +17337,7 @@
       </w:rPr>
     </w:lvl>
   </w:abstractNum>
-  <w:abstractNum w:abstractNumId="25" w15:restartNumberingAfterBreak="0">
+  <w:abstractNum w:abstractNumId="26" w15:restartNumberingAfterBreak="0">
     <w:nsid w:val="5F6B6816"/>
     <w:multiLevelType w:val="hybridMultilevel"/>
     <w:tmpl w:val="C5283952"/>
@@ -15219,7 +17450,7 @@
       </w:rPr>
     </w:lvl>
   </w:abstractNum>
-  <w:abstractNum w:abstractNumId="26" w15:restartNumberingAfterBreak="0">
+  <w:abstractNum w:abstractNumId="27" w15:restartNumberingAfterBreak="0">
     <w:nsid w:val="5F922DC2"/>
     <w:multiLevelType w:val="hybridMultilevel"/>
     <w:tmpl w:val="5C7C82B4"/>
@@ -15332,7 +17563,7 @@
       </w:rPr>
     </w:lvl>
   </w:abstractNum>
-  <w:abstractNum w:abstractNumId="27" w15:restartNumberingAfterBreak="0">
+  <w:abstractNum w:abstractNumId="28" w15:restartNumberingAfterBreak="0">
     <w:nsid w:val="5FC85745"/>
     <w:multiLevelType w:val="hybridMultilevel"/>
     <w:tmpl w:val="853010D4"/>
@@ -15445,7 +17676,7 @@
       </w:rPr>
     </w:lvl>
   </w:abstractNum>
-  <w:abstractNum w:abstractNumId="28" w15:restartNumberingAfterBreak="0">
+  <w:abstractNum w:abstractNumId="29" w15:restartNumberingAfterBreak="0">
     <w:nsid w:val="60671812"/>
     <w:multiLevelType w:val="hybridMultilevel"/>
     <w:tmpl w:val="7B98F87C"/>
@@ -15558,7 +17789,7 @@
       </w:rPr>
     </w:lvl>
   </w:abstractNum>
-  <w:abstractNum w:abstractNumId="29" w15:restartNumberingAfterBreak="0">
+  <w:abstractNum w:abstractNumId="30" w15:restartNumberingAfterBreak="0">
     <w:nsid w:val="60AA26CF"/>
     <w:multiLevelType w:val="hybridMultilevel"/>
     <w:tmpl w:val="37287928"/>
@@ -15671,7 +17902,7 @@
       </w:rPr>
     </w:lvl>
   </w:abstractNum>
-  <w:abstractNum w:abstractNumId="30" w15:restartNumberingAfterBreak="0">
+  <w:abstractNum w:abstractNumId="31" w15:restartNumberingAfterBreak="0">
     <w:nsid w:val="66911594"/>
     <w:multiLevelType w:val="hybridMultilevel"/>
     <w:tmpl w:val="1DF0F2D0"/>
@@ -15757,7 +17988,7 @@
       </w:pPr>
     </w:lvl>
   </w:abstractNum>
-  <w:abstractNum w:abstractNumId="31" w15:restartNumberingAfterBreak="0">
+  <w:abstractNum w:abstractNumId="32" w15:restartNumberingAfterBreak="0">
     <w:nsid w:val="68AD7562"/>
     <w:multiLevelType w:val="hybridMultilevel"/>
     <w:tmpl w:val="9DB4A920"/>
@@ -15872,7 +18103,7 @@
       </w:rPr>
     </w:lvl>
   </w:abstractNum>
-  <w:abstractNum w:abstractNumId="32" w15:restartNumberingAfterBreak="0">
+  <w:abstractNum w:abstractNumId="33" w15:restartNumberingAfterBreak="0">
     <w:nsid w:val="699A1534"/>
     <w:multiLevelType w:val="hybridMultilevel"/>
     <w:tmpl w:val="DE98E86E"/>
@@ -15985,7 +18216,7 @@
       </w:rPr>
     </w:lvl>
   </w:abstractNum>
-  <w:abstractNum w:abstractNumId="33" w15:restartNumberingAfterBreak="0">
+  <w:abstractNum w:abstractNumId="34" w15:restartNumberingAfterBreak="0">
     <w:nsid w:val="6AB74614"/>
     <w:multiLevelType w:val="hybridMultilevel"/>
     <w:tmpl w:val="4EC66144"/>
@@ -16098,7 +18329,7 @@
       </w:rPr>
     </w:lvl>
   </w:abstractNum>
-  <w:abstractNum w:abstractNumId="34" w15:restartNumberingAfterBreak="0">
+  <w:abstractNum w:abstractNumId="35" w15:restartNumberingAfterBreak="0">
     <w:nsid w:val="6D3B4B5F"/>
     <w:multiLevelType w:val="hybridMultilevel"/>
     <w:tmpl w:val="B832CD88"/>
@@ -16211,7 +18442,7 @@
       </w:rPr>
     </w:lvl>
   </w:abstractNum>
-  <w:abstractNum w:abstractNumId="35" w15:restartNumberingAfterBreak="0">
+  <w:abstractNum w:abstractNumId="36" w15:restartNumberingAfterBreak="0">
     <w:nsid w:val="714C4130"/>
     <w:multiLevelType w:val="hybridMultilevel"/>
     <w:tmpl w:val="FF0C39C4"/>
@@ -16297,7 +18528,7 @@
       </w:pPr>
     </w:lvl>
   </w:abstractNum>
-  <w:abstractNum w:abstractNumId="36" w15:restartNumberingAfterBreak="0">
+  <w:abstractNum w:abstractNumId="37" w15:restartNumberingAfterBreak="0">
     <w:nsid w:val="717E4863"/>
     <w:multiLevelType w:val="hybridMultilevel"/>
     <w:tmpl w:val="6C28A1AC"/>
@@ -16410,7 +18641,7 @@
       </w:rPr>
     </w:lvl>
   </w:abstractNum>
-  <w:abstractNum w:abstractNumId="37" w15:restartNumberingAfterBreak="0">
+  <w:abstractNum w:abstractNumId="38" w15:restartNumberingAfterBreak="0">
     <w:nsid w:val="74941DAF"/>
     <w:multiLevelType w:val="hybridMultilevel"/>
     <w:tmpl w:val="EF3C6FD0"/>
@@ -16523,7 +18754,7 @@
       </w:rPr>
     </w:lvl>
   </w:abstractNum>
-  <w:abstractNum w:abstractNumId="38" w15:restartNumberingAfterBreak="0">
+  <w:abstractNum w:abstractNumId="39" w15:restartNumberingAfterBreak="0">
     <w:nsid w:val="795F0E79"/>
     <w:multiLevelType w:val="hybridMultilevel"/>
     <w:tmpl w:val="EC18EFE6"/>
@@ -16636,7 +18867,7 @@
       </w:rPr>
     </w:lvl>
   </w:abstractNum>
-  <w:abstractNum w:abstractNumId="39" w15:restartNumberingAfterBreak="0">
+  <w:abstractNum w:abstractNumId="40" w15:restartNumberingAfterBreak="0">
     <w:nsid w:val="7C04016F"/>
     <w:multiLevelType w:val="hybridMultilevel"/>
     <w:tmpl w:val="29921D1C"/>
@@ -16749,7 +18980,7 @@
       </w:rPr>
     </w:lvl>
   </w:abstractNum>
-  <w:abstractNum w:abstractNumId="40" w15:restartNumberingAfterBreak="0">
+  <w:abstractNum w:abstractNumId="41" w15:restartNumberingAfterBreak="0">
     <w:nsid w:val="7D75587C"/>
     <w:multiLevelType w:val="hybridMultilevel"/>
     <w:tmpl w:val="DF881388"/>
@@ -16838,11 +19069,213 @@
       </w:pPr>
     </w:lvl>
   </w:abstractNum>
+  <w:abstractNum w:abstractNumId="42" w15:restartNumberingAfterBreak="0">
+    <w:nsid w:val="7DDE0A26"/>
+    <w:multiLevelType w:val="hybridMultilevel"/>
+    <w:tmpl w:val="397A6C48"/>
+    <w:lvl w:ilvl="0" w:tplc="1EBA2FE8">
+      <w:start w:val="1"/>
+      <w:numFmt w:val="decimal"/>
+      <w:lvlText w:val="%1)"/>
+      <w:lvlJc w:val="left"/>
+      <w:pPr>
+        <w:ind w:left="360" w:hanging="360"/>
+      </w:pPr>
+      <w:rPr>
+        <w:rFonts w:hint="default"/>
+      </w:rPr>
+    </w:lvl>
+    <w:lvl w:ilvl="1" w:tplc="04090019" w:tentative="1">
+      <w:start w:val="1"/>
+      <w:numFmt w:val="lowerLetter"/>
+      <w:lvlText w:val="%2)"/>
+      <w:lvlJc w:val="left"/>
+      <w:pPr>
+        <w:ind w:left="840" w:hanging="420"/>
+      </w:pPr>
+    </w:lvl>
+    <w:lvl w:ilvl="2" w:tplc="0409001B" w:tentative="1">
+      <w:start w:val="1"/>
+      <w:numFmt w:val="lowerRoman"/>
+      <w:lvlText w:val="%3."/>
+      <w:lvlJc w:val="right"/>
+      <w:pPr>
+        <w:ind w:left="1260" w:hanging="420"/>
+      </w:pPr>
+    </w:lvl>
+    <w:lvl w:ilvl="3" w:tplc="0409000F" w:tentative="1">
+      <w:start w:val="1"/>
+      <w:numFmt w:val="decimal"/>
+      <w:lvlText w:val="%4."/>
+      <w:lvlJc w:val="left"/>
+      <w:pPr>
+        <w:ind w:left="1680" w:hanging="420"/>
+      </w:pPr>
+    </w:lvl>
+    <w:lvl w:ilvl="4" w:tplc="04090019" w:tentative="1">
+      <w:start w:val="1"/>
+      <w:numFmt w:val="lowerLetter"/>
+      <w:lvlText w:val="%5)"/>
+      <w:lvlJc w:val="left"/>
+      <w:pPr>
+        <w:ind w:left="2100" w:hanging="420"/>
+      </w:pPr>
+    </w:lvl>
+    <w:lvl w:ilvl="5" w:tplc="0409001B" w:tentative="1">
+      <w:start w:val="1"/>
+      <w:numFmt w:val="lowerRoman"/>
+      <w:lvlText w:val="%6."/>
+      <w:lvlJc w:val="right"/>
+      <w:pPr>
+        <w:ind w:left="2520" w:hanging="420"/>
+      </w:pPr>
+    </w:lvl>
+    <w:lvl w:ilvl="6" w:tplc="0409000F" w:tentative="1">
+      <w:start w:val="1"/>
+      <w:numFmt w:val="decimal"/>
+      <w:lvlText w:val="%7."/>
+      <w:lvlJc w:val="left"/>
+      <w:pPr>
+        <w:ind w:left="2940" w:hanging="420"/>
+      </w:pPr>
+    </w:lvl>
+    <w:lvl w:ilvl="7" w:tplc="04090019" w:tentative="1">
+      <w:start w:val="1"/>
+      <w:numFmt w:val="lowerLetter"/>
+      <w:lvlText w:val="%8)"/>
+      <w:lvlJc w:val="left"/>
+      <w:pPr>
+        <w:ind w:left="3360" w:hanging="420"/>
+      </w:pPr>
+    </w:lvl>
+    <w:lvl w:ilvl="8" w:tplc="0409001B" w:tentative="1">
+      <w:start w:val="1"/>
+      <w:numFmt w:val="lowerRoman"/>
+      <w:lvlText w:val="%9."/>
+      <w:lvlJc w:val="right"/>
+      <w:pPr>
+        <w:ind w:left="3780" w:hanging="420"/>
+      </w:pPr>
+    </w:lvl>
+  </w:abstractNum>
+  <w:abstractNum w:abstractNumId="43" w15:restartNumberingAfterBreak="0">
+    <w:nsid w:val="7FF06FB2"/>
+    <w:multiLevelType w:val="hybridMultilevel"/>
+    <w:tmpl w:val="8E8027D4"/>
+    <w:lvl w:ilvl="0" w:tplc="04090001">
+      <w:start w:val="1"/>
+      <w:numFmt w:val="bullet"/>
+      <w:lvlText w:val=""/>
+      <w:lvlJc w:val="left"/>
+      <w:pPr>
+        <w:ind w:left="780" w:hanging="420"/>
+      </w:pPr>
+      <w:rPr>
+        <w:rFonts w:ascii="Wingdings" w:hAnsi="Wingdings" w:hint="default"/>
+      </w:rPr>
+    </w:lvl>
+    <w:lvl w:ilvl="1" w:tplc="04090003" w:tentative="1">
+      <w:start w:val="1"/>
+      <w:numFmt w:val="bullet"/>
+      <w:lvlText w:val=""/>
+      <w:lvlJc w:val="left"/>
+      <w:pPr>
+        <w:ind w:left="1200" w:hanging="420"/>
+      </w:pPr>
+      <w:rPr>
+        <w:rFonts w:ascii="Wingdings" w:hAnsi="Wingdings" w:hint="default"/>
+      </w:rPr>
+    </w:lvl>
+    <w:lvl w:ilvl="2" w:tplc="04090005" w:tentative="1">
+      <w:start w:val="1"/>
+      <w:numFmt w:val="bullet"/>
+      <w:lvlText w:val=""/>
+      <w:lvlJc w:val="left"/>
+      <w:pPr>
+        <w:ind w:left="1620" w:hanging="420"/>
+      </w:pPr>
+      <w:rPr>
+        <w:rFonts w:ascii="Wingdings" w:hAnsi="Wingdings" w:hint="default"/>
+      </w:rPr>
+    </w:lvl>
+    <w:lvl w:ilvl="3" w:tplc="04090001" w:tentative="1">
+      <w:start w:val="1"/>
+      <w:numFmt w:val="bullet"/>
+      <w:lvlText w:val=""/>
+      <w:lvlJc w:val="left"/>
+      <w:pPr>
+        <w:ind w:left="2040" w:hanging="420"/>
+      </w:pPr>
+      <w:rPr>
+        <w:rFonts w:ascii="Wingdings" w:hAnsi="Wingdings" w:hint="default"/>
+      </w:rPr>
+    </w:lvl>
+    <w:lvl w:ilvl="4" w:tplc="04090003" w:tentative="1">
+      <w:start w:val="1"/>
+      <w:numFmt w:val="bullet"/>
+      <w:lvlText w:val=""/>
+      <w:lvlJc w:val="left"/>
+      <w:pPr>
+        <w:ind w:left="2460" w:hanging="420"/>
+      </w:pPr>
+      <w:rPr>
+        <w:rFonts w:ascii="Wingdings" w:hAnsi="Wingdings" w:hint="default"/>
+      </w:rPr>
+    </w:lvl>
+    <w:lvl w:ilvl="5" w:tplc="04090005" w:tentative="1">
+      <w:start w:val="1"/>
+      <w:numFmt w:val="bullet"/>
+      <w:lvlText w:val=""/>
+      <w:lvlJc w:val="left"/>
+      <w:pPr>
+        <w:ind w:left="2880" w:hanging="420"/>
+      </w:pPr>
+      <w:rPr>
+        <w:rFonts w:ascii="Wingdings" w:hAnsi="Wingdings" w:hint="default"/>
+      </w:rPr>
+    </w:lvl>
+    <w:lvl w:ilvl="6" w:tplc="04090001" w:tentative="1">
+      <w:start w:val="1"/>
+      <w:numFmt w:val="bullet"/>
+      <w:lvlText w:val=""/>
+      <w:lvlJc w:val="left"/>
+      <w:pPr>
+        <w:ind w:left="3300" w:hanging="420"/>
+      </w:pPr>
+      <w:rPr>
+        <w:rFonts w:ascii="Wingdings" w:hAnsi="Wingdings" w:hint="default"/>
+      </w:rPr>
+    </w:lvl>
+    <w:lvl w:ilvl="7" w:tplc="04090003" w:tentative="1">
+      <w:start w:val="1"/>
+      <w:numFmt w:val="bullet"/>
+      <w:lvlText w:val=""/>
+      <w:lvlJc w:val="left"/>
+      <w:pPr>
+        <w:ind w:left="3720" w:hanging="420"/>
+      </w:pPr>
+      <w:rPr>
+        <w:rFonts w:ascii="Wingdings" w:hAnsi="Wingdings" w:hint="default"/>
+      </w:rPr>
+    </w:lvl>
+    <w:lvl w:ilvl="8" w:tplc="04090005" w:tentative="1">
+      <w:start w:val="1"/>
+      <w:numFmt w:val="bullet"/>
+      <w:lvlText w:val=""/>
+      <w:lvlJc w:val="left"/>
+      <w:pPr>
+        <w:ind w:left="4140" w:hanging="420"/>
+      </w:pPr>
+      <w:rPr>
+        <w:rFonts w:ascii="Wingdings" w:hAnsi="Wingdings" w:hint="default"/>
+      </w:rPr>
+    </w:lvl>
+  </w:abstractNum>
   <w:num w:numId="1">
-    <w:abstractNumId w:val="13"/>
+    <w:abstractNumId w:val="14"/>
   </w:num>
   <w:num w:numId="2">
-    <w:abstractNumId w:val="31"/>
+    <w:abstractNumId w:val="32"/>
   </w:num>
   <w:num w:numId="3">
     <w:abstractNumId w:val="0"/>
@@ -16851,115 +19284,124 @@
     <w:abstractNumId w:val="1"/>
   </w:num>
   <w:num w:numId="5">
+    <w:abstractNumId w:val="19"/>
+  </w:num>
+  <w:num w:numId="6">
     <w:abstractNumId w:val="18"/>
   </w:num>
-  <w:num w:numId="6">
+  <w:num w:numId="7">
+    <w:abstractNumId w:val="25"/>
+  </w:num>
+  <w:num w:numId="8">
+    <w:abstractNumId w:val="39"/>
+  </w:num>
+  <w:num w:numId="9">
     <w:abstractNumId w:val="17"/>
   </w:num>
-  <w:num w:numId="7">
+  <w:num w:numId="10">
+    <w:abstractNumId w:val="27"/>
+  </w:num>
+  <w:num w:numId="11">
     <w:abstractNumId w:val="24"/>
   </w:num>
-  <w:num w:numId="8">
-    <w:abstractNumId w:val="38"/>
+  <w:num w:numId="12">
+    <w:abstractNumId w:val="37"/>
   </w:num>
-  <w:num w:numId="9">
+  <w:num w:numId="13">
+    <w:abstractNumId w:val="8"/>
+  </w:num>
+  <w:num w:numId="14">
+    <w:abstractNumId w:val="13"/>
+  </w:num>
+  <w:num w:numId="15">
     <w:abstractNumId w:val="16"/>
   </w:num>
-  <w:num w:numId="10">
+  <w:num w:numId="16">
     <w:abstractNumId w:val="26"/>
   </w:num>
-  <w:num w:numId="11">
-    <w:abstractNumId w:val="23"/>
-  </w:num>
-  <w:num w:numId="12">
-    <w:abstractNumId w:val="36"/>
-  </w:num>
-  <w:num w:numId="13">
-    <w:abstractNumId w:val="7"/>
-  </w:num>
-  <w:num w:numId="14">
-    <w:abstractNumId w:val="12"/>
-  </w:num>
-  <w:num w:numId="15">
-    <w:abstractNumId w:val="15"/>
-  </w:num>
-  <w:num w:numId="16">
-    <w:abstractNumId w:val="25"/>
-  </w:num>
   <w:num w:numId="17">
-    <w:abstractNumId w:val="19"/>
+    <w:abstractNumId w:val="20"/>
   </w:num>
   <w:num w:numId="18">
-    <w:abstractNumId w:val="27"/>
+    <w:abstractNumId w:val="28"/>
   </w:num>
   <w:num w:numId="19">
-    <w:abstractNumId w:val="39"/>
+    <w:abstractNumId w:val="40"/>
   </w:num>
   <w:num w:numId="20">
     <w:abstractNumId w:val="6"/>
   </w:num>
   <w:num w:numId="21">
-    <w:abstractNumId w:val="33"/>
+    <w:abstractNumId w:val="34"/>
   </w:num>
   <w:num w:numId="22">
-    <w:abstractNumId w:val="10"/>
+    <w:abstractNumId w:val="11"/>
   </w:num>
   <w:num w:numId="23">
     <w:abstractNumId w:val="5"/>
   </w:num>
   <w:num w:numId="24">
-    <w:abstractNumId w:val="14"/>
+    <w:abstractNumId w:val="15"/>
   </w:num>
   <w:num w:numId="25">
-    <w:abstractNumId w:val="8"/>
+    <w:abstractNumId w:val="9"/>
   </w:num>
   <w:num w:numId="26">
     <w:abstractNumId w:val="4"/>
   </w:num>
   <w:num w:numId="27">
-    <w:abstractNumId w:val="34"/>
+    <w:abstractNumId w:val="35"/>
   </w:num>
   <w:num w:numId="28">
     <w:abstractNumId w:val="2"/>
   </w:num>
   <w:num w:numId="29">
-    <w:abstractNumId w:val="20"/>
+    <w:abstractNumId w:val="21"/>
   </w:num>
   <w:num w:numId="30">
-    <w:abstractNumId w:val="35"/>
+    <w:abstractNumId w:val="36"/>
   </w:num>
   <w:num w:numId="31">
-    <w:abstractNumId w:val="40"/>
+    <w:abstractNumId w:val="41"/>
   </w:num>
   <w:num w:numId="32">
-    <w:abstractNumId w:val="32"/>
+    <w:abstractNumId w:val="33"/>
   </w:num>
   <w:num w:numId="33">
-    <w:abstractNumId w:val="9"/>
+    <w:abstractNumId w:val="10"/>
   </w:num>
   <w:num w:numId="34">
+    <w:abstractNumId w:val="31"/>
+  </w:num>
+  <w:num w:numId="35">
+    <w:abstractNumId w:val="12"/>
+  </w:num>
+  <w:num w:numId="36">
+    <w:abstractNumId w:val="22"/>
+  </w:num>
+  <w:num w:numId="37">
     <w:abstractNumId w:val="30"/>
   </w:num>
-  <w:num w:numId="35">
-    <w:abstractNumId w:val="11"/>
-  </w:num>
-  <w:num w:numId="36">
-    <w:abstractNumId w:val="21"/>
-  </w:num>
-  <w:num w:numId="37">
-    <w:abstractNumId w:val="29"/>
-  </w:num>
   <w:num w:numId="38">
-    <w:abstractNumId w:val="22"/>
+    <w:abstractNumId w:val="23"/>
   </w:num>
   <w:num w:numId="39">
-    <w:abstractNumId w:val="28"/>
+    <w:abstractNumId w:val="29"/>
   </w:num>
   <w:num w:numId="40">
     <w:abstractNumId w:val="3"/>
   </w:num>
   <w:num w:numId="41">
-    <w:abstractNumId w:val="37"/>
+    <w:abstractNumId w:val="38"/>
+  </w:num>
+  <w:num w:numId="42">
+    <w:abstractNumId w:val="42"/>
+  </w:num>
+  <w:num w:numId="43">
+    <w:abstractNumId w:val="43"/>
+  </w:num>
+  <w:num w:numId="44">
+    <w:abstractNumId w:val="7"/>
   </w:num>
   <w:numIdMacAtCleanup w:val="26"/>
 </w:numbering>

</xml_diff>